<commit_message>
añadir explain plan y "terminar" analisis de resultados
</commit_message>
<xml_diff>
--- a/Análisis de resultados.docx
+++ b/Análisis de resultados.docx
@@ -55,18 +55,16 @@
         </w:rPr>
         <w:t xml:space="preserve">Elizabeth </w:t>
       </w:r>
-      <w:proofErr w:type="spellStart"/>
-      <w:r>
-        <w:rPr>
-          <w:rFonts w:ascii="Arial" w:hAnsi="Arial" w:cs="Arial"/>
-          <w:b/>
-          <w:bCs/>
-          <w:sz w:val="24"/>
-          <w:szCs w:val="24"/>
-        </w:rPr>
-        <w:t>Alzate</w:t>
-      </w:r>
-      <w:proofErr w:type="spellEnd"/>
+      <w:r>
+        <w:rPr>
+          <w:rFonts w:ascii="Arial" w:hAnsi="Arial" w:cs="Arial"/>
+          <w:b/>
+          <w:bCs/>
+          <w:sz w:val="24"/>
+          <w:szCs w:val="24"/>
+        </w:rPr>
+        <w:t>Álzate</w:t>
+      </w:r>
       <w:r>
         <w:rPr>
           <w:rFonts w:ascii="Arial" w:hAnsi="Arial" w:cs="Arial"/>
@@ -249,7 +247,17 @@
           <w:szCs w:val="20"/>
           <w:shd w:val="clear" w:color="auto" w:fill="364135"/>
         </w:rPr>
-        <w:t xml:space="preserve">EXEC </w:t>
+        <w:t>BEGIN</w:t>
+      </w:r>
+      <w:r>
+        <w:rPr>
+          <w:rFonts w:ascii="Courier New" w:eastAsia="Times New Roman" w:hAnsi="Courier New" w:cs="Courier New"/>
+          <w:color w:val="CC7832"/>
+          <w:sz w:val="20"/>
+          <w:szCs w:val="20"/>
+          <w:shd w:val="clear" w:color="auto" w:fill="364135"/>
+        </w:rPr>
+        <w:t xml:space="preserve"> </w:t>
       </w:r>
       <w:proofErr w:type="spellStart"/>
       <w:r>
@@ -260,9 +268,9 @@
           <w:szCs w:val="20"/>
           <w:shd w:val="clear" w:color="auto" w:fill="364135"/>
         </w:rPr>
-        <w:t>llenado_aleatorio_</w:t>
-      </w:r>
-      <w:proofErr w:type="gramStart"/>
+        <w:t>llenado_aleatorio_factura</w:t>
+      </w:r>
+      <w:proofErr w:type="spellEnd"/>
       <w:r>
         <w:rPr>
           <w:rFonts w:ascii="Courier New" w:eastAsia="Times New Roman" w:hAnsi="Courier New" w:cs="Courier New"/>
@@ -271,9 +279,18 @@
           <w:szCs w:val="20"/>
           <w:shd w:val="clear" w:color="auto" w:fill="364135"/>
         </w:rPr>
-        <w:t>factura</w:t>
-      </w:r>
-      <w:proofErr w:type="spellEnd"/>
+        <w:t>(</w:t>
+      </w:r>
+      <w:r>
+        <w:rPr>
+          <w:rFonts w:ascii="Courier New" w:eastAsia="Times New Roman" w:hAnsi="Courier New" w:cs="Courier New"/>
+          <w:color w:val="6897BB"/>
+          <w:sz w:val="20"/>
+          <w:szCs w:val="20"/>
+          <w:shd w:val="clear" w:color="auto" w:fill="364135"/>
+        </w:rPr>
+        <w:t>5000</w:t>
+      </w:r>
       <w:r>
         <w:rPr>
           <w:rFonts w:ascii="Courier New" w:eastAsia="Times New Roman" w:hAnsi="Courier New" w:cs="Courier New"/>
@@ -282,9 +299,77 @@
           <w:szCs w:val="20"/>
           <w:shd w:val="clear" w:color="auto" w:fill="364135"/>
         </w:rPr>
+        <w:t>)</w:t>
+      </w:r>
+      <w:r>
+        <w:rPr>
+          <w:rFonts w:ascii="Courier New" w:eastAsia="Times New Roman" w:hAnsi="Courier New" w:cs="Courier New"/>
+          <w:color w:val="CC7832"/>
+          <w:sz w:val="20"/>
+          <w:szCs w:val="20"/>
+        </w:rPr>
+        <w:t>;</w:t>
+      </w:r>
+      <w:r>
+        <w:rPr>
+          <w:rFonts w:ascii="Courier New" w:eastAsia="Times New Roman" w:hAnsi="Courier New" w:cs="Courier New"/>
+          <w:color w:val="CC7832"/>
+          <w:sz w:val="20"/>
+          <w:szCs w:val="20"/>
+        </w:rPr>
+        <w:t xml:space="preserve"> END;</w:t>
+      </w:r>
+      <w:r>
+        <w:rPr>
+          <w:rFonts w:ascii="Courier New" w:eastAsia="Times New Roman" w:hAnsi="Courier New" w:cs="Courier New"/>
+          <w:color w:val="CC7832"/>
+          <w:sz w:val="20"/>
+          <w:szCs w:val="20"/>
+        </w:rPr>
+        <w:br/>
+      </w:r>
+      <w:r>
+        <w:rPr>
+          <w:rFonts w:ascii="Courier New" w:eastAsia="Times New Roman" w:hAnsi="Courier New" w:cs="Courier New"/>
+          <w:color w:val="CC7832"/>
+          <w:sz w:val="20"/>
+          <w:szCs w:val="20"/>
+          <w:shd w:val="clear" w:color="auto" w:fill="364135"/>
+        </w:rPr>
+        <w:t>BEGIN</w:t>
+      </w:r>
+      <w:r>
+        <w:rPr>
+          <w:rFonts w:ascii="Courier New" w:eastAsia="Times New Roman" w:hAnsi="Courier New" w:cs="Courier New"/>
+          <w:color w:val="CC7832"/>
+          <w:sz w:val="20"/>
+          <w:szCs w:val="20"/>
+          <w:shd w:val="clear" w:color="auto" w:fill="364135"/>
+        </w:rPr>
+        <w:t xml:space="preserve"> </w:t>
+      </w:r>
+      <w:proofErr w:type="spellStart"/>
+      <w:r>
+        <w:rPr>
+          <w:rFonts w:ascii="Courier New" w:eastAsia="Times New Roman" w:hAnsi="Courier New" w:cs="Courier New"/>
+          <w:color w:val="A9B7C6"/>
+          <w:sz w:val="20"/>
+          <w:szCs w:val="20"/>
+          <w:shd w:val="clear" w:color="auto" w:fill="364135"/>
+        </w:rPr>
+        <w:t>llenado_aleatorio_detalle</w:t>
+      </w:r>
+      <w:proofErr w:type="spellEnd"/>
+      <w:r>
+        <w:rPr>
+          <w:rFonts w:ascii="Courier New" w:eastAsia="Times New Roman" w:hAnsi="Courier New" w:cs="Courier New"/>
+          <w:color w:val="A9B7C6"/>
+          <w:sz w:val="20"/>
+          <w:szCs w:val="20"/>
+          <w:shd w:val="clear" w:color="auto" w:fill="364135"/>
+        </w:rPr>
         <w:t>(</w:t>
       </w:r>
-      <w:proofErr w:type="gramEnd"/>
       <w:r>
         <w:rPr>
           <w:rFonts w:ascii="Courier New" w:eastAsia="Times New Roman" w:hAnsi="Courier New" w:cs="Courier New"/>
@@ -293,7 +378,27 @@
           <w:szCs w:val="20"/>
           <w:shd w:val="clear" w:color="auto" w:fill="364135"/>
         </w:rPr>
-        <w:t>5000</w:t>
+        <w:t>20000</w:t>
+      </w:r>
+      <w:r>
+        <w:rPr>
+          <w:rFonts w:ascii="Courier New" w:eastAsia="Times New Roman" w:hAnsi="Courier New" w:cs="Courier New"/>
+          <w:color w:val="CC7832"/>
+          <w:sz w:val="20"/>
+          <w:szCs w:val="20"/>
+          <w:shd w:val="clear" w:color="auto" w:fill="364135"/>
+        </w:rPr>
+        <w:t xml:space="preserve">, </w:t>
+      </w:r>
+      <w:r>
+        <w:rPr>
+          <w:rFonts w:ascii="Courier New" w:eastAsia="Times New Roman" w:hAnsi="Courier New" w:cs="Courier New"/>
+          <w:color w:val="6897BB"/>
+          <w:sz w:val="20"/>
+          <w:szCs w:val="20"/>
+          <w:shd w:val="clear" w:color="auto" w:fill="364135"/>
+        </w:rPr>
+        <w:t>7</w:t>
       </w:r>
       <w:r>
         <w:rPr>
@@ -321,101 +426,21 @@
           <w:sz w:val="20"/>
           <w:szCs w:val="20"/>
         </w:rPr>
-        <w:br/>
-      </w:r>
-      <w:r>
-        <w:rPr>
-          <w:rFonts w:ascii="Courier New" w:eastAsia="Times New Roman" w:hAnsi="Courier New" w:cs="Courier New"/>
-          <w:color w:val="CC7832"/>
-          <w:sz w:val="20"/>
-          <w:szCs w:val="20"/>
-          <w:shd w:val="clear" w:color="auto" w:fill="364135"/>
-        </w:rPr>
-        <w:t xml:space="preserve">EXEC </w:t>
-      </w:r>
-      <w:proofErr w:type="spellStart"/>
-      <w:r>
-        <w:rPr>
-          <w:rFonts w:ascii="Courier New" w:eastAsia="Times New Roman" w:hAnsi="Courier New" w:cs="Courier New"/>
-          <w:color w:val="A9B7C6"/>
-          <w:sz w:val="20"/>
-          <w:szCs w:val="20"/>
-          <w:shd w:val="clear" w:color="auto" w:fill="364135"/>
-        </w:rPr>
-        <w:t>llenado_aleatorio_detalle</w:t>
-      </w:r>
-      <w:proofErr w:type="spellEnd"/>
-      <w:r>
-        <w:rPr>
-          <w:rFonts w:ascii="Courier New" w:eastAsia="Times New Roman" w:hAnsi="Courier New" w:cs="Courier New"/>
-          <w:color w:val="A9B7C6"/>
-          <w:sz w:val="20"/>
-          <w:szCs w:val="20"/>
-          <w:shd w:val="clear" w:color="auto" w:fill="364135"/>
-        </w:rPr>
-        <w:t>(</w:t>
-      </w:r>
-      <w:r>
-        <w:rPr>
-          <w:rFonts w:ascii="Courier New" w:eastAsia="Times New Roman" w:hAnsi="Courier New" w:cs="Courier New"/>
-          <w:color w:val="6897BB"/>
-          <w:sz w:val="20"/>
-          <w:szCs w:val="20"/>
-          <w:shd w:val="clear" w:color="auto" w:fill="364135"/>
-        </w:rPr>
-        <w:t>20000</w:t>
-      </w:r>
-      <w:r>
-        <w:rPr>
-          <w:rFonts w:ascii="Courier New" w:eastAsia="Times New Roman" w:hAnsi="Courier New" w:cs="Courier New"/>
-          <w:color w:val="CC7832"/>
-          <w:sz w:val="20"/>
-          <w:szCs w:val="20"/>
-          <w:shd w:val="clear" w:color="auto" w:fill="364135"/>
-        </w:rPr>
-        <w:t xml:space="preserve">, </w:t>
-      </w:r>
-      <w:r>
-        <w:rPr>
-          <w:rFonts w:ascii="Courier New" w:eastAsia="Times New Roman" w:hAnsi="Courier New" w:cs="Courier New"/>
-          <w:color w:val="6897BB"/>
-          <w:sz w:val="20"/>
-          <w:szCs w:val="20"/>
-          <w:shd w:val="clear" w:color="auto" w:fill="364135"/>
-        </w:rPr>
-        <w:t>7</w:t>
-      </w:r>
-      <w:r>
-        <w:rPr>
-          <w:rFonts w:ascii="Courier New" w:eastAsia="Times New Roman" w:hAnsi="Courier New" w:cs="Courier New"/>
-          <w:color w:val="A9B7C6"/>
-          <w:sz w:val="20"/>
-          <w:szCs w:val="20"/>
-          <w:shd w:val="clear" w:color="auto" w:fill="364135"/>
-        </w:rPr>
-        <w:t>)</w:t>
-      </w:r>
-      <w:r>
-        <w:rPr>
-          <w:rFonts w:ascii="Courier New" w:eastAsia="Times New Roman" w:hAnsi="Courier New" w:cs="Courier New"/>
-          <w:color w:val="CC7832"/>
-          <w:sz w:val="20"/>
-          <w:szCs w:val="20"/>
-        </w:rPr>
-        <w:t>;</w:t>
-      </w:r>
-    </w:p>
-    <w:p>
-      <w:pPr>
-        <w:rPr>
-          <w:rFonts w:ascii="Arial" w:hAnsi="Arial" w:cs="Arial"/>
-          <w:sz w:val="24"/>
-          <w:szCs w:val="24"/>
-        </w:rPr>
-      </w:pPr>
-    </w:p>
-    <w:p>
-      <w:pPr>
+        <w:t xml:space="preserve"> END;</w:t>
+      </w:r>
+    </w:p>
+    <w:p>
+      <w:pPr>
+        <w:rPr>
+          <w:rFonts w:ascii="Arial" w:hAnsi="Arial" w:cs="Arial"/>
+          <w:sz w:val="24"/>
+          <w:szCs w:val="24"/>
+        </w:rPr>
+      </w:pPr>
+    </w:p>
+    <w:p>
+      <w:pPr>
+        <w:ind w:left="708" w:hanging="708"/>
         <w:rPr>
           <w:rFonts w:ascii="Arial" w:hAnsi="Arial" w:cs="Arial"/>
           <w:b/>
@@ -502,7 +527,7 @@
                     <pic:cNvPicPr/>
                   </pic:nvPicPr>
                   <pic:blipFill>
-                    <a:blip r:embed="rId4"/>
+                    <a:blip r:embed="rId5"/>
                     <a:stretch>
                       <a:fillRect/>
                     </a:stretch>
@@ -553,7 +578,7 @@
                     <pic:cNvPicPr/>
                   </pic:nvPicPr>
                   <pic:blipFill>
-                    <a:blip r:embed="rId5"/>
+                    <a:blip r:embed="rId6"/>
                     <a:stretch>
                       <a:fillRect/>
                     </a:stretch>
@@ -703,7 +728,7 @@
                     <pic:cNvPicPr/>
                   </pic:nvPicPr>
                   <pic:blipFill>
-                    <a:blip r:embed="rId6"/>
+                    <a:blip r:embed="rId7"/>
                     <a:stretch>
                       <a:fillRect/>
                     </a:stretch>
@@ -754,7 +779,7 @@
                     <pic:cNvPicPr/>
                   </pic:nvPicPr>
                   <pic:blipFill>
-                    <a:blip r:embed="rId7"/>
+                    <a:blip r:embed="rId8"/>
                     <a:stretch>
                       <a:fillRect/>
                     </a:stretch>
@@ -860,57 +885,6 @@
             <wp:extent cx="5612130" cy="1090930"/>
             <wp:effectExtent l="0" t="0" r="7620" b="0"/>
             <wp:docPr id="6" name="Imagen 6"/>
-            <wp:cNvGraphicFramePr>
-              <a:graphicFrameLocks xmlns:a="http://schemas.openxmlformats.org/drawingml/2006/main" noChangeAspect="1"/>
-            </wp:cNvGraphicFramePr>
-            <a:graphic xmlns:a="http://schemas.openxmlformats.org/drawingml/2006/main">
-              <a:graphicData uri="http://schemas.openxmlformats.org/drawingml/2006/picture">
-                <pic:pic xmlns:pic="http://schemas.openxmlformats.org/drawingml/2006/picture">
-                  <pic:nvPicPr>
-                    <pic:cNvPr id="1" name=""/>
-                    <pic:cNvPicPr/>
-                  </pic:nvPicPr>
-                  <pic:blipFill>
-                    <a:blip r:embed="rId8"/>
-                    <a:stretch>
-                      <a:fillRect/>
-                    </a:stretch>
-                  </pic:blipFill>
-                  <pic:spPr>
-                    <a:xfrm>
-                      <a:off x="0" y="0"/>
-                      <a:ext cx="5612130" cy="1090930"/>
-                    </a:xfrm>
-                    <a:prstGeom prst="rect">
-                      <a:avLst/>
-                    </a:prstGeom>
-                  </pic:spPr>
-                </pic:pic>
-              </a:graphicData>
-            </a:graphic>
-          </wp:inline>
-        </w:drawing>
-      </w:r>
-    </w:p>
-    <w:p>
-      <w:pPr>
-        <w:rPr>
-          <w:rFonts w:ascii="Arial" w:hAnsi="Arial" w:cs="Arial"/>
-          <w:sz w:val="24"/>
-          <w:szCs w:val="24"/>
-        </w:rPr>
-      </w:pPr>
-      <w:r>
-        <w:rPr>
-          <w:rFonts w:ascii="Arial" w:hAnsi="Arial" w:cs="Arial"/>
-          <w:sz w:val="24"/>
-          <w:szCs w:val="24"/>
-        </w:rPr>
-        <w:drawing>
-          <wp:inline distT="0" distB="0" distL="0" distR="0" wp14:anchorId="59EF6899" wp14:editId="19FF223E">
-            <wp:extent cx="5612130" cy="1082675"/>
-            <wp:effectExtent l="0" t="0" r="7620" b="3175"/>
-            <wp:docPr id="7" name="Imagen 7"/>
             <wp:cNvGraphicFramePr>
               <a:graphicFrameLocks xmlns:a="http://schemas.openxmlformats.org/drawingml/2006/main" noChangeAspect="1"/>
             </wp:cNvGraphicFramePr>
@@ -930,7 +904,7 @@
                   <pic:spPr>
                     <a:xfrm>
                       <a:off x="0" y="0"/>
-                      <a:ext cx="5612130" cy="1082675"/>
+                      <a:ext cx="5612130" cy="1090930"/>
                     </a:xfrm>
                     <a:prstGeom prst="rect">
                       <a:avLst/>
@@ -947,288 +921,6 @@
       <w:pPr>
         <w:rPr>
           <w:rFonts w:ascii="Arial" w:hAnsi="Arial" w:cs="Arial"/>
-          <w:b/>
-          <w:bCs/>
-          <w:i/>
-          <w:iCs/>
-          <w:sz w:val="24"/>
-          <w:szCs w:val="24"/>
-        </w:rPr>
-      </w:pPr>
-      <w:r>
-        <w:rPr>
-          <w:rFonts w:ascii="Arial" w:hAnsi="Arial" w:cs="Arial"/>
-          <w:b/>
-          <w:bCs/>
-          <w:i/>
-          <w:iCs/>
-          <w:sz w:val="24"/>
-          <w:szCs w:val="24"/>
-        </w:rPr>
-        <w:t xml:space="preserve">Propuesta </w:t>
-      </w:r>
-      <w:r>
-        <w:rPr>
-          <w:rFonts w:ascii="Arial" w:hAnsi="Arial" w:cs="Arial"/>
-          <w:b/>
-          <w:bCs/>
-          <w:i/>
-          <w:iCs/>
-          <w:sz w:val="24"/>
-          <w:szCs w:val="24"/>
-        </w:rPr>
-        <w:t>D</w:t>
-      </w:r>
-      <w:r>
-        <w:rPr>
-          <w:rFonts w:ascii="Arial" w:hAnsi="Arial" w:cs="Arial"/>
-          <w:b/>
-          <w:bCs/>
-          <w:i/>
-          <w:iCs/>
-          <w:sz w:val="24"/>
-          <w:szCs w:val="24"/>
-        </w:rPr>
-        <w:t>)</w:t>
-      </w:r>
-    </w:p>
-    <w:p>
-      <w:pPr>
-        <w:rPr>
-          <w:rFonts w:ascii="Arial" w:hAnsi="Arial" w:cs="Arial"/>
-          <w:sz w:val="24"/>
-          <w:szCs w:val="24"/>
-        </w:rPr>
-      </w:pPr>
-      <w:r>
-        <w:rPr>
-          <w:rFonts w:ascii="Arial" w:hAnsi="Arial" w:cs="Arial"/>
-          <w:sz w:val="24"/>
-          <w:szCs w:val="24"/>
-        </w:rPr>
-        <w:t>PENDIENTE</w:t>
-      </w:r>
-    </w:p>
-    <w:p>
-      <w:pPr>
-        <w:rPr>
-          <w:rFonts w:ascii="Arial" w:hAnsi="Arial" w:cs="Arial"/>
-          <w:b/>
-          <w:bCs/>
-          <w:sz w:val="24"/>
-          <w:szCs w:val="24"/>
-          <w:u w:val="single"/>
-        </w:rPr>
-      </w:pPr>
-      <w:r>
-        <w:rPr>
-          <w:rFonts w:ascii="Arial" w:hAnsi="Arial" w:cs="Arial"/>
-          <w:b/>
-          <w:bCs/>
-          <w:sz w:val="24"/>
-          <w:szCs w:val="24"/>
-          <w:u w:val="single"/>
-        </w:rPr>
-        <w:t>Volumen mediano de datos</w:t>
-      </w:r>
-    </w:p>
-    <w:p>
-      <w:pPr>
-        <w:rPr>
-          <w:rFonts w:ascii="Arial" w:hAnsi="Arial" w:cs="Arial"/>
-          <w:sz w:val="24"/>
-          <w:szCs w:val="24"/>
-        </w:rPr>
-      </w:pPr>
-      <w:r>
-        <w:rPr>
-          <w:rFonts w:ascii="Arial" w:hAnsi="Arial" w:cs="Arial"/>
-          <w:sz w:val="24"/>
-          <w:szCs w:val="24"/>
-        </w:rPr>
-        <w:t>Se repetirá la ejecución del primer experimento teniendo 25000 entradas en la tabla factura y 100000 entradas en la tabla detalles con un límite de 7 detalles por factura, tal y como se puede ver en la ejecución del programa:</w:t>
-      </w:r>
-    </w:p>
-    <w:p>
-      <w:pPr>
-        <w:pStyle w:val="HTMLconformatoprevio"/>
-        <w:shd w:val="clear" w:color="auto" w:fill="2B2B2B"/>
-        <w:rPr>
-          <w:color w:val="A9B7C6"/>
-        </w:rPr>
-      </w:pPr>
-      <w:r>
-        <w:rPr>
-          <w:color w:val="808080"/>
-        </w:rPr>
-        <w:lastRenderedPageBreak/>
-        <w:t>/* Llenar las tablas con datos medianos */</w:t>
-      </w:r>
-      <w:r>
-        <w:rPr>
-          <w:color w:val="808080"/>
-        </w:rPr>
-        <w:br/>
-      </w:r>
-      <w:r>
-        <w:rPr>
-          <w:color w:val="CC7832"/>
-        </w:rPr>
-        <w:t xml:space="preserve">BEGIN </w:t>
-      </w:r>
-      <w:proofErr w:type="spellStart"/>
-      <w:r>
-        <w:rPr>
-          <w:i/>
-          <w:iCs/>
-          <w:color w:val="FFC66D"/>
-        </w:rPr>
-        <w:t>llenado_aleatorio_</w:t>
-      </w:r>
-      <w:proofErr w:type="gramStart"/>
-      <w:r>
-        <w:rPr>
-          <w:i/>
-          <w:iCs/>
-          <w:color w:val="FFC66D"/>
-        </w:rPr>
-        <w:t>factura</w:t>
-      </w:r>
-      <w:proofErr w:type="spellEnd"/>
-      <w:r>
-        <w:rPr>
-          <w:color w:val="A9B7C6"/>
-        </w:rPr>
-        <w:t>(</w:t>
-      </w:r>
-      <w:proofErr w:type="gramEnd"/>
-      <w:r>
-        <w:rPr>
-          <w:color w:val="6897BB"/>
-        </w:rPr>
-        <w:t>25000</w:t>
-      </w:r>
-      <w:r>
-        <w:rPr>
-          <w:color w:val="A9B7C6"/>
-        </w:rPr>
-        <w:t>)</w:t>
-      </w:r>
-      <w:r>
-        <w:rPr>
-          <w:color w:val="CC7832"/>
-        </w:rPr>
-        <w:t>; END;</w:t>
-      </w:r>
-      <w:r>
-        <w:rPr>
-          <w:color w:val="CC7832"/>
-        </w:rPr>
-        <w:br/>
-        <w:t xml:space="preserve">BEGIN </w:t>
-      </w:r>
-      <w:proofErr w:type="spellStart"/>
-      <w:r>
-        <w:rPr>
-          <w:i/>
-          <w:iCs/>
-          <w:color w:val="FFC66D"/>
-        </w:rPr>
-        <w:t>llenado_aleatorio_detalle</w:t>
-      </w:r>
-      <w:proofErr w:type="spellEnd"/>
-      <w:r>
-        <w:rPr>
-          <w:color w:val="A9B7C6"/>
-        </w:rPr>
-        <w:t>(</w:t>
-      </w:r>
-      <w:r>
-        <w:rPr>
-          <w:color w:val="6897BB"/>
-        </w:rPr>
-        <w:t>100000</w:t>
-      </w:r>
-      <w:r>
-        <w:rPr>
-          <w:color w:val="CC7832"/>
-        </w:rPr>
-        <w:t xml:space="preserve">, </w:t>
-      </w:r>
-      <w:r>
-        <w:rPr>
-          <w:color w:val="6897BB"/>
-        </w:rPr>
-        <w:t>7</w:t>
-      </w:r>
-      <w:r>
-        <w:rPr>
-          <w:color w:val="A9B7C6"/>
-        </w:rPr>
-        <w:t>)</w:t>
-      </w:r>
-      <w:r>
-        <w:rPr>
-          <w:color w:val="CC7832"/>
-        </w:rPr>
-        <w:t>; END;</w:t>
-      </w:r>
-    </w:p>
-    <w:p>
-      <w:pPr>
-        <w:rPr>
-          <w:rFonts w:ascii="Arial" w:hAnsi="Arial" w:cs="Arial"/>
-          <w:sz w:val="24"/>
-          <w:szCs w:val="24"/>
-        </w:rPr>
-      </w:pPr>
-    </w:p>
-    <w:p>
-      <w:pPr>
-        <w:rPr>
-          <w:rFonts w:ascii="Arial" w:hAnsi="Arial" w:cs="Arial"/>
-          <w:b/>
-          <w:bCs/>
-          <w:i/>
-          <w:iCs/>
-          <w:sz w:val="24"/>
-          <w:szCs w:val="24"/>
-        </w:rPr>
-      </w:pPr>
-      <w:r>
-        <w:rPr>
-          <w:rFonts w:ascii="Arial" w:hAnsi="Arial" w:cs="Arial"/>
-          <w:b/>
-          <w:bCs/>
-          <w:i/>
-          <w:iCs/>
-          <w:sz w:val="24"/>
-          <w:szCs w:val="24"/>
-        </w:rPr>
-        <w:t>Propuesta A)</w:t>
-      </w:r>
-    </w:p>
-    <w:p>
-      <w:pPr>
-        <w:rPr>
-          <w:rFonts w:ascii="Arial" w:hAnsi="Arial" w:cs="Arial"/>
-          <w:sz w:val="24"/>
-          <w:szCs w:val="24"/>
-        </w:rPr>
-      </w:pPr>
-      <w:r>
-        <w:rPr>
-          <w:rFonts w:ascii="Arial" w:hAnsi="Arial" w:cs="Arial"/>
-          <w:sz w:val="24"/>
-          <w:szCs w:val="24"/>
-        </w:rPr>
-        <w:t>Al ejecutar esta consulta se obtiene una tabla con 100000 entradas correspondiente a las facturas con sus respectivos detalles, en donde cada factura posee exactamente 4 detalles, esta consulta tuvo un tiempo de ejecución de 278 milisegundos, el cual es mayor al obtenido con un bajo volumen de datos.</w:t>
-      </w:r>
-    </w:p>
-    <w:p>
-      <w:pPr>
-        <w:rPr>
-          <w:rFonts w:ascii="Arial" w:hAnsi="Arial" w:cs="Arial"/>
           <w:sz w:val="24"/>
           <w:szCs w:val="24"/>
         </w:rPr>
@@ -1240,10 +932,10 @@
           <w:szCs w:val="24"/>
         </w:rPr>
         <w:drawing>
-          <wp:inline distT="0" distB="0" distL="0" distR="0" wp14:anchorId="7806F20A" wp14:editId="45485ED3">
-            <wp:extent cx="5612130" cy="1097280"/>
-            <wp:effectExtent l="0" t="0" r="7620" b="7620"/>
-            <wp:docPr id="8" name="Imagen 8"/>
+          <wp:inline distT="0" distB="0" distL="0" distR="0" wp14:anchorId="59EF6899" wp14:editId="19FF223E">
+            <wp:extent cx="5612130" cy="1082675"/>
+            <wp:effectExtent l="0" t="0" r="7620" b="3175"/>
+            <wp:docPr id="7" name="Imagen 7"/>
             <wp:cNvGraphicFramePr>
               <a:graphicFrameLocks xmlns:a="http://schemas.openxmlformats.org/drawingml/2006/main" noChangeAspect="1"/>
             </wp:cNvGraphicFramePr>
@@ -1263,6 +955,286 @@
                   <pic:spPr>
                     <a:xfrm>
                       <a:off x="0" y="0"/>
+                      <a:ext cx="5612130" cy="1082675"/>
+                    </a:xfrm>
+                    <a:prstGeom prst="rect">
+                      <a:avLst/>
+                    </a:prstGeom>
+                  </pic:spPr>
+                </pic:pic>
+              </a:graphicData>
+            </a:graphic>
+          </wp:inline>
+        </w:drawing>
+      </w:r>
+    </w:p>
+    <w:p>
+      <w:pPr>
+        <w:ind w:left="708" w:hanging="708"/>
+        <w:rPr>
+          <w:rFonts w:ascii="Arial" w:hAnsi="Arial" w:cs="Arial"/>
+          <w:b/>
+          <w:bCs/>
+          <w:sz w:val="24"/>
+          <w:szCs w:val="24"/>
+          <w:u w:val="single"/>
+        </w:rPr>
+      </w:pPr>
+      <w:r>
+        <w:rPr>
+          <w:rFonts w:ascii="Arial" w:hAnsi="Arial" w:cs="Arial"/>
+          <w:b/>
+          <w:bCs/>
+          <w:sz w:val="24"/>
+          <w:szCs w:val="24"/>
+          <w:u w:val="single"/>
+        </w:rPr>
+        <w:t xml:space="preserve">Volumen </w:t>
+      </w:r>
+      <w:r>
+        <w:rPr>
+          <w:rFonts w:ascii="Arial" w:hAnsi="Arial" w:cs="Arial"/>
+          <w:b/>
+          <w:bCs/>
+          <w:sz w:val="24"/>
+          <w:szCs w:val="24"/>
+          <w:u w:val="single"/>
+        </w:rPr>
+        <w:t>alto</w:t>
+      </w:r>
+      <w:r>
+        <w:rPr>
+          <w:rFonts w:ascii="Arial" w:hAnsi="Arial" w:cs="Arial"/>
+          <w:b/>
+          <w:bCs/>
+          <w:sz w:val="24"/>
+          <w:szCs w:val="24"/>
+          <w:u w:val="single"/>
+        </w:rPr>
+        <w:t xml:space="preserve"> de datos</w:t>
+      </w:r>
+    </w:p>
+    <w:p>
+      <w:pPr>
+        <w:rPr>
+          <w:rFonts w:ascii="Arial" w:hAnsi="Arial" w:cs="Arial"/>
+          <w:sz w:val="24"/>
+          <w:szCs w:val="24"/>
+        </w:rPr>
+      </w:pPr>
+      <w:r>
+        <w:rPr>
+          <w:rFonts w:ascii="Arial" w:hAnsi="Arial" w:cs="Arial"/>
+          <w:sz w:val="24"/>
+          <w:szCs w:val="24"/>
+        </w:rPr>
+        <w:t>Se repetirá la ejecución del primer experimento teniendo 25000 entradas en la tabla factura y 100000 entradas en la tabla detalles con un límite de 7 detalles por factura, tal y como se puede ver en la ejecución del programa:</w:t>
+      </w:r>
+    </w:p>
+    <w:p>
+      <w:pPr>
+        <w:pStyle w:val="HTMLconformatoprevio"/>
+        <w:shd w:val="clear" w:color="auto" w:fill="2B2B2B"/>
+        <w:rPr>
+          <w:color w:val="A9B7C6"/>
+        </w:rPr>
+      </w:pPr>
+      <w:r>
+        <w:rPr>
+          <w:color w:val="808080"/>
+        </w:rPr>
+        <w:t>/* Llenar las tablas con datos medianos */</w:t>
+      </w:r>
+      <w:r>
+        <w:rPr>
+          <w:color w:val="808080"/>
+        </w:rPr>
+        <w:br/>
+      </w:r>
+      <w:r>
+        <w:rPr>
+          <w:color w:val="CC7832"/>
+        </w:rPr>
+        <w:t xml:space="preserve">BEGIN </w:t>
+      </w:r>
+      <w:proofErr w:type="spellStart"/>
+      <w:r>
+        <w:rPr>
+          <w:i/>
+          <w:iCs/>
+          <w:color w:val="FFC66D"/>
+        </w:rPr>
+        <w:t>llenado_aleatorio_factura</w:t>
+      </w:r>
+      <w:proofErr w:type="spellEnd"/>
+      <w:r>
+        <w:rPr>
+          <w:color w:val="A9B7C6"/>
+        </w:rPr>
+        <w:t>(</w:t>
+      </w:r>
+      <w:r>
+        <w:rPr>
+          <w:color w:val="6897BB"/>
+        </w:rPr>
+        <w:t>25000</w:t>
+      </w:r>
+      <w:r>
+        <w:rPr>
+          <w:color w:val="A9B7C6"/>
+        </w:rPr>
+        <w:t>)</w:t>
+      </w:r>
+      <w:r>
+        <w:rPr>
+          <w:color w:val="CC7832"/>
+        </w:rPr>
+        <w:t>; END;</w:t>
+      </w:r>
+      <w:r>
+        <w:rPr>
+          <w:color w:val="CC7832"/>
+        </w:rPr>
+        <w:br/>
+        <w:t xml:space="preserve">BEGIN </w:t>
+      </w:r>
+      <w:proofErr w:type="spellStart"/>
+      <w:r>
+        <w:rPr>
+          <w:i/>
+          <w:iCs/>
+          <w:color w:val="FFC66D"/>
+        </w:rPr>
+        <w:t>llenado_aleatorio_detalle</w:t>
+      </w:r>
+      <w:proofErr w:type="spellEnd"/>
+      <w:r>
+        <w:rPr>
+          <w:color w:val="A9B7C6"/>
+        </w:rPr>
+        <w:t>(</w:t>
+      </w:r>
+      <w:r>
+        <w:rPr>
+          <w:color w:val="6897BB"/>
+        </w:rPr>
+        <w:t>100000</w:t>
+      </w:r>
+      <w:r>
+        <w:rPr>
+          <w:color w:val="CC7832"/>
+        </w:rPr>
+        <w:t xml:space="preserve">, </w:t>
+      </w:r>
+      <w:r>
+        <w:rPr>
+          <w:color w:val="6897BB"/>
+        </w:rPr>
+        <w:t>7</w:t>
+      </w:r>
+      <w:r>
+        <w:rPr>
+          <w:color w:val="A9B7C6"/>
+        </w:rPr>
+        <w:t>)</w:t>
+      </w:r>
+      <w:r>
+        <w:rPr>
+          <w:color w:val="CC7832"/>
+        </w:rPr>
+        <w:t>; END;</w:t>
+      </w:r>
+    </w:p>
+    <w:p>
+      <w:pPr>
+        <w:rPr>
+          <w:rFonts w:ascii="Arial" w:hAnsi="Arial" w:cs="Arial"/>
+          <w:sz w:val="24"/>
+          <w:szCs w:val="24"/>
+        </w:rPr>
+      </w:pPr>
+    </w:p>
+    <w:p>
+      <w:pPr>
+        <w:rPr>
+          <w:rFonts w:ascii="Arial" w:hAnsi="Arial" w:cs="Arial"/>
+          <w:b/>
+          <w:bCs/>
+          <w:i/>
+          <w:iCs/>
+          <w:sz w:val="24"/>
+          <w:szCs w:val="24"/>
+        </w:rPr>
+      </w:pPr>
+      <w:r>
+        <w:rPr>
+          <w:rFonts w:ascii="Arial" w:hAnsi="Arial" w:cs="Arial"/>
+          <w:b/>
+          <w:bCs/>
+          <w:i/>
+          <w:iCs/>
+          <w:sz w:val="24"/>
+          <w:szCs w:val="24"/>
+        </w:rPr>
+        <w:lastRenderedPageBreak/>
+        <w:t>Propuesta A)</w:t>
+      </w:r>
+    </w:p>
+    <w:p>
+      <w:pPr>
+        <w:rPr>
+          <w:rFonts w:ascii="Arial" w:hAnsi="Arial" w:cs="Arial"/>
+          <w:sz w:val="24"/>
+          <w:szCs w:val="24"/>
+        </w:rPr>
+      </w:pPr>
+      <w:r>
+        <w:rPr>
+          <w:rFonts w:ascii="Arial" w:hAnsi="Arial" w:cs="Arial"/>
+          <w:sz w:val="24"/>
+          <w:szCs w:val="24"/>
+        </w:rPr>
+        <w:t>Al ejecutar esta consulta se obtiene una tabla con 100000 entradas correspondiente a las facturas con sus respectivos detalles, en donde cada factura posee exactamente 4 detalles, esta consulta tuvo un tiempo de ejecución de 278 milisegundos, el cual es mayor al obtenido con un bajo volumen de datos.</w:t>
+      </w:r>
+    </w:p>
+    <w:p>
+      <w:pPr>
+        <w:rPr>
+          <w:rFonts w:ascii="Arial" w:hAnsi="Arial" w:cs="Arial"/>
+          <w:sz w:val="24"/>
+          <w:szCs w:val="24"/>
+        </w:rPr>
+      </w:pPr>
+      <w:r>
+        <w:rPr>
+          <w:rFonts w:ascii="Arial" w:hAnsi="Arial" w:cs="Arial"/>
+          <w:sz w:val="24"/>
+          <w:szCs w:val="24"/>
+        </w:rPr>
+        <w:drawing>
+          <wp:inline distT="0" distB="0" distL="0" distR="0" wp14:anchorId="7806F20A" wp14:editId="45485ED3">
+            <wp:extent cx="5612130" cy="1097280"/>
+            <wp:effectExtent l="0" t="0" r="7620" b="7620"/>
+            <wp:docPr id="8" name="Imagen 8"/>
+            <wp:cNvGraphicFramePr>
+              <a:graphicFrameLocks xmlns:a="http://schemas.openxmlformats.org/drawingml/2006/main" noChangeAspect="1"/>
+            </wp:cNvGraphicFramePr>
+            <a:graphic xmlns:a="http://schemas.openxmlformats.org/drawingml/2006/main">
+              <a:graphicData uri="http://schemas.openxmlformats.org/drawingml/2006/picture">
+                <pic:pic xmlns:pic="http://schemas.openxmlformats.org/drawingml/2006/picture">
+                  <pic:nvPicPr>
+                    <pic:cNvPr id="1" name=""/>
+                    <pic:cNvPicPr/>
+                  </pic:nvPicPr>
+                  <pic:blipFill>
+                    <a:blip r:embed="rId11"/>
+                    <a:stretch>
+                      <a:fillRect/>
+                    </a:stretch>
+                  </pic:blipFill>
+                  <pic:spPr>
+                    <a:xfrm>
+                      <a:off x="0" y="0"/>
                       <a:ext cx="5612130" cy="1097280"/>
                     </a:xfrm>
                     <a:prstGeom prst="rect">
@@ -1306,7 +1278,7 @@
                     <pic:cNvPicPr/>
                   </pic:nvPicPr>
                   <pic:blipFill>
-                    <a:blip r:embed="rId11"/>
+                    <a:blip r:embed="rId12"/>
                     <a:stretch>
                       <a:fillRect/>
                     </a:stretch>
@@ -1399,7 +1371,7 @@
                     <pic:cNvPicPr/>
                   </pic:nvPicPr>
                   <pic:blipFill>
-                    <a:blip r:embed="rId12"/>
+                    <a:blip r:embed="rId13"/>
                     <a:stretch>
                       <a:fillRect/>
                     </a:stretch>
@@ -1450,7 +1422,7 @@
                     <pic:cNvPicPr/>
                   </pic:nvPicPr>
                   <pic:blipFill>
-                    <a:blip r:embed="rId13"/>
+                    <a:blip r:embed="rId14"/>
                     <a:stretch>
                       <a:fillRect/>
                     </a:stretch>
@@ -1544,7 +1516,7 @@
                     <pic:cNvPicPr/>
                   </pic:nvPicPr>
                   <pic:blipFill>
-                    <a:blip r:embed="rId14"/>
+                    <a:blip r:embed="rId15"/>
                     <a:stretch>
                       <a:fillRect/>
                     </a:stretch>
@@ -1595,7 +1567,7 @@
                     <pic:cNvPicPr/>
                   </pic:nvPicPr>
                   <pic:blipFill>
-                    <a:blip r:embed="rId15"/>
+                    <a:blip r:embed="rId16"/>
                     <a:stretch>
                       <a:fillRect/>
                     </a:stretch>
@@ -1622,63 +1594,2832 @@
           <w:rFonts w:ascii="Arial" w:hAnsi="Arial" w:cs="Arial"/>
           <w:b/>
           <w:bCs/>
-          <w:i/>
-          <w:iCs/>
-          <w:sz w:val="24"/>
-          <w:szCs w:val="24"/>
-        </w:rPr>
-      </w:pPr>
-      <w:r>
-        <w:rPr>
-          <w:rFonts w:ascii="Arial" w:hAnsi="Arial" w:cs="Arial"/>
-          <w:b/>
-          <w:bCs/>
-          <w:i/>
-          <w:iCs/>
-          <w:sz w:val="24"/>
-          <w:szCs w:val="24"/>
-        </w:rPr>
-        <w:t>Propuesta D)</w:t>
-      </w:r>
-    </w:p>
-    <w:p>
-      <w:pPr>
-        <w:rPr>
-          <w:rFonts w:ascii="Arial" w:hAnsi="Arial" w:cs="Arial"/>
-          <w:sz w:val="24"/>
-          <w:szCs w:val="24"/>
-        </w:rPr>
-      </w:pPr>
-      <w:r>
-        <w:rPr>
-          <w:rFonts w:ascii="Arial" w:hAnsi="Arial" w:cs="Arial"/>
-          <w:sz w:val="24"/>
-          <w:szCs w:val="24"/>
-        </w:rPr>
-        <w:t>PENDIENTE</w:t>
-      </w:r>
-    </w:p>
-    <w:p>
-      <w:pPr>
-        <w:rPr>
-          <w:rFonts w:ascii="Arial" w:hAnsi="Arial" w:cs="Arial"/>
-          <w:b/>
-          <w:bCs/>
-          <w:i/>
-          <w:iCs/>
-          <w:sz w:val="24"/>
-          <w:szCs w:val="24"/>
-        </w:rPr>
-      </w:pPr>
-    </w:p>
-    <w:p>
-      <w:pPr>
-        <w:rPr>
-          <w:rFonts w:ascii="Arial" w:hAnsi="Arial" w:cs="Arial"/>
-          <w:sz w:val="24"/>
-          <w:szCs w:val="24"/>
-        </w:rPr>
-      </w:pPr>
+          <w:sz w:val="24"/>
+          <w:szCs w:val="24"/>
+        </w:rPr>
+      </w:pPr>
+      <w:r>
+        <w:rPr>
+          <w:rFonts w:ascii="Arial" w:hAnsi="Arial" w:cs="Arial"/>
+          <w:b/>
+          <w:bCs/>
+          <w:sz w:val="24"/>
+          <w:szCs w:val="24"/>
+        </w:rPr>
+        <w:t xml:space="preserve">Segundo </w:t>
+      </w:r>
+      <w:r>
+        <w:rPr>
+          <w:rFonts w:ascii="Arial" w:hAnsi="Arial" w:cs="Arial"/>
+          <w:b/>
+          <w:bCs/>
+          <w:sz w:val="24"/>
+          <w:szCs w:val="24"/>
+        </w:rPr>
+        <w:t>Experimento</w:t>
+      </w:r>
+    </w:p>
+    <w:p>
+      <w:pPr>
+        <w:rPr>
+          <w:rFonts w:ascii="Arial" w:hAnsi="Arial" w:cs="Arial"/>
+          <w:b/>
+          <w:bCs/>
+          <w:sz w:val="24"/>
+          <w:szCs w:val="24"/>
+          <w:u w:val="single"/>
+        </w:rPr>
+      </w:pPr>
+      <w:r>
+        <w:rPr>
+          <w:rFonts w:ascii="Arial" w:hAnsi="Arial" w:cs="Arial"/>
+          <w:b/>
+          <w:bCs/>
+          <w:sz w:val="24"/>
+          <w:szCs w:val="24"/>
+          <w:u w:val="single"/>
+        </w:rPr>
+        <w:t>Volumen bajo de datos</w:t>
+      </w:r>
+    </w:p>
+    <w:p>
+      <w:pPr>
+        <w:rPr>
+          <w:rFonts w:ascii="Arial" w:hAnsi="Arial" w:cs="Arial"/>
+          <w:sz w:val="24"/>
+          <w:szCs w:val="24"/>
+        </w:rPr>
+      </w:pPr>
+      <w:r>
+        <w:rPr>
+          <w:rFonts w:ascii="Arial" w:hAnsi="Arial" w:cs="Arial"/>
+          <w:sz w:val="24"/>
+          <w:szCs w:val="24"/>
+        </w:rPr>
+        <w:t xml:space="preserve">Para el </w:t>
+      </w:r>
+      <w:r>
+        <w:rPr>
+          <w:rFonts w:ascii="Arial" w:hAnsi="Arial" w:cs="Arial"/>
+          <w:sz w:val="24"/>
+          <w:szCs w:val="24"/>
+        </w:rPr>
+        <w:t>segundo</w:t>
+      </w:r>
+      <w:r>
+        <w:rPr>
+          <w:rFonts w:ascii="Arial" w:hAnsi="Arial" w:cs="Arial"/>
+          <w:sz w:val="24"/>
+          <w:szCs w:val="24"/>
+        </w:rPr>
+        <w:t xml:space="preserve"> experimento se llevarán a cabo ejecuciones de las 4 propuestas sugeridas en el enunciado, teniendo 5000 entradas en la tabla factura y </w:t>
+      </w:r>
+      <w:r>
+        <w:rPr>
+          <w:rFonts w:ascii="Arial" w:hAnsi="Arial" w:cs="Arial"/>
+          <w:sz w:val="24"/>
+          <w:szCs w:val="24"/>
+        </w:rPr>
+        <w:t>1</w:t>
+      </w:r>
+      <w:r>
+        <w:rPr>
+          <w:rFonts w:ascii="Arial" w:hAnsi="Arial" w:cs="Arial"/>
+          <w:sz w:val="24"/>
+          <w:szCs w:val="24"/>
+        </w:rPr>
+        <w:t xml:space="preserve">0000 entradas en la tabla detalles con un límite de </w:t>
+      </w:r>
+      <w:r>
+        <w:rPr>
+          <w:rFonts w:ascii="Arial" w:hAnsi="Arial" w:cs="Arial"/>
+          <w:sz w:val="24"/>
+          <w:szCs w:val="24"/>
+        </w:rPr>
+        <w:t>3</w:t>
+      </w:r>
+      <w:r>
+        <w:rPr>
+          <w:rFonts w:ascii="Arial" w:hAnsi="Arial" w:cs="Arial"/>
+          <w:sz w:val="24"/>
+          <w:szCs w:val="24"/>
+        </w:rPr>
+        <w:t xml:space="preserve"> detalles por factura, tal y como se puede ver en la ejecución del programa:</w:t>
+      </w:r>
+    </w:p>
+    <w:p>
+      <w:pPr>
+        <w:pStyle w:val="HTMLconformatoprevio"/>
+        <w:shd w:val="clear" w:color="auto" w:fill="2B2B2B"/>
+        <w:rPr>
+          <w:color w:val="A9B7C6"/>
+        </w:rPr>
+      </w:pPr>
+      <w:r>
+        <w:rPr>
+          <w:color w:val="808080"/>
+        </w:rPr>
+        <w:t>/* Llenar las tablas con pocos datos */</w:t>
+      </w:r>
+      <w:r>
+        <w:rPr>
+          <w:color w:val="808080"/>
+        </w:rPr>
+        <w:br/>
+      </w:r>
+      <w:r>
+        <w:rPr>
+          <w:color w:val="CC7832"/>
+        </w:rPr>
+        <w:t xml:space="preserve">BEGIN </w:t>
+      </w:r>
+      <w:proofErr w:type="spellStart"/>
+      <w:r>
+        <w:rPr>
+          <w:i/>
+          <w:iCs/>
+          <w:color w:val="FFC66D"/>
+        </w:rPr>
+        <w:t>llenado_aleatorio_factura</w:t>
+      </w:r>
+      <w:proofErr w:type="spellEnd"/>
+      <w:r>
+        <w:rPr>
+          <w:color w:val="A9B7C6"/>
+        </w:rPr>
+        <w:t>(</w:t>
+      </w:r>
+      <w:r>
+        <w:rPr>
+          <w:color w:val="6897BB"/>
+        </w:rPr>
+        <w:t>5000</w:t>
+      </w:r>
+      <w:r>
+        <w:rPr>
+          <w:color w:val="A9B7C6"/>
+        </w:rPr>
+        <w:t>)</w:t>
+      </w:r>
+      <w:r>
+        <w:rPr>
+          <w:color w:val="CC7832"/>
+        </w:rPr>
+        <w:t>; END;</w:t>
+      </w:r>
+      <w:r>
+        <w:rPr>
+          <w:color w:val="CC7832"/>
+        </w:rPr>
+        <w:br/>
+        <w:t xml:space="preserve">BEGIN </w:t>
+      </w:r>
+      <w:proofErr w:type="spellStart"/>
+      <w:r>
+        <w:rPr>
+          <w:i/>
+          <w:iCs/>
+          <w:color w:val="FFC66D"/>
+        </w:rPr>
+        <w:t>llenado_aleatorio_detalle</w:t>
+      </w:r>
+      <w:proofErr w:type="spellEnd"/>
+      <w:r>
+        <w:rPr>
+          <w:color w:val="A9B7C6"/>
+        </w:rPr>
+        <w:t>(</w:t>
+      </w:r>
+      <w:r>
+        <w:rPr>
+          <w:color w:val="6897BB"/>
+        </w:rPr>
+        <w:t>10000</w:t>
+      </w:r>
+      <w:r>
+        <w:rPr>
+          <w:color w:val="CC7832"/>
+        </w:rPr>
+        <w:t xml:space="preserve">, </w:t>
+      </w:r>
+      <w:r>
+        <w:rPr>
+          <w:color w:val="6897BB"/>
+        </w:rPr>
+        <w:t>3</w:t>
+      </w:r>
+      <w:r>
+        <w:rPr>
+          <w:color w:val="A9B7C6"/>
+        </w:rPr>
+        <w:t>)</w:t>
+      </w:r>
+      <w:r>
+        <w:rPr>
+          <w:color w:val="CC7832"/>
+        </w:rPr>
+        <w:t>; END;</w:t>
+      </w:r>
+    </w:p>
+    <w:p>
+      <w:pPr>
+        <w:rPr>
+          <w:rFonts w:ascii="Arial" w:hAnsi="Arial" w:cs="Arial"/>
+          <w:b/>
+          <w:bCs/>
+          <w:i/>
+          <w:iCs/>
+          <w:sz w:val="24"/>
+          <w:szCs w:val="24"/>
+        </w:rPr>
+      </w:pPr>
+    </w:p>
+    <w:p>
+      <w:pPr>
+        <w:rPr>
+          <w:rFonts w:ascii="Arial" w:hAnsi="Arial" w:cs="Arial"/>
+          <w:b/>
+          <w:bCs/>
+          <w:i/>
+          <w:iCs/>
+          <w:sz w:val="24"/>
+          <w:szCs w:val="24"/>
+        </w:rPr>
+      </w:pPr>
+      <w:r>
+        <w:rPr>
+          <w:rFonts w:ascii="Arial" w:hAnsi="Arial" w:cs="Arial"/>
+          <w:b/>
+          <w:bCs/>
+          <w:i/>
+          <w:iCs/>
+          <w:sz w:val="24"/>
+          <w:szCs w:val="24"/>
+        </w:rPr>
+        <w:t>Propuesta A)</w:t>
+      </w:r>
+    </w:p>
+    <w:p>
+      <w:pPr>
+        <w:rPr>
+          <w:rFonts w:ascii="Arial" w:hAnsi="Arial" w:cs="Arial"/>
+          <w:sz w:val="24"/>
+          <w:szCs w:val="24"/>
+        </w:rPr>
+      </w:pPr>
+      <w:r>
+        <w:rPr>
+          <w:rFonts w:ascii="Arial" w:hAnsi="Arial" w:cs="Arial"/>
+          <w:sz w:val="24"/>
+          <w:szCs w:val="24"/>
+        </w:rPr>
+        <w:t xml:space="preserve">Al ejecutar esta consulta se obtiene una tabla con 10000 entradas en un tiempo de ejecución de 465 milisegundos, </w:t>
+      </w:r>
+      <w:r>
+        <w:rPr>
+          <w:rFonts w:ascii="Arial" w:hAnsi="Arial" w:cs="Arial"/>
+          <w:sz w:val="24"/>
+          <w:szCs w:val="24"/>
+        </w:rPr>
+        <w:t>lo cual es relativamente lento para una cantidad de datos baja</w:t>
+      </w:r>
+    </w:p>
+    <w:p>
+      <w:pPr>
+        <w:rPr>
+          <w:rFonts w:ascii="Arial" w:hAnsi="Arial" w:cs="Arial"/>
+          <w:sz w:val="24"/>
+          <w:szCs w:val="24"/>
+        </w:rPr>
+      </w:pPr>
+      <w:r>
+        <w:rPr>
+          <w:rFonts w:ascii="Arial" w:hAnsi="Arial" w:cs="Arial"/>
+          <w:sz w:val="24"/>
+          <w:szCs w:val="24"/>
+        </w:rPr>
+        <w:drawing>
+          <wp:inline distT="0" distB="0" distL="0" distR="0" wp14:anchorId="6E3F4015" wp14:editId="0C83995F">
+            <wp:extent cx="5612130" cy="1093470"/>
+            <wp:effectExtent l="0" t="0" r="7620" b="0"/>
+            <wp:docPr id="14" name="Imagen 14"/>
+            <wp:cNvGraphicFramePr>
+              <a:graphicFrameLocks xmlns:a="http://schemas.openxmlformats.org/drawingml/2006/main" noChangeAspect="1"/>
+            </wp:cNvGraphicFramePr>
+            <a:graphic xmlns:a="http://schemas.openxmlformats.org/drawingml/2006/main">
+              <a:graphicData uri="http://schemas.openxmlformats.org/drawingml/2006/picture">
+                <pic:pic xmlns:pic="http://schemas.openxmlformats.org/drawingml/2006/picture">
+                  <pic:nvPicPr>
+                    <pic:cNvPr id="1" name=""/>
+                    <pic:cNvPicPr/>
+                  </pic:nvPicPr>
+                  <pic:blipFill>
+                    <a:blip r:embed="rId17"/>
+                    <a:stretch>
+                      <a:fillRect/>
+                    </a:stretch>
+                  </pic:blipFill>
+                  <pic:spPr>
+                    <a:xfrm>
+                      <a:off x="0" y="0"/>
+                      <a:ext cx="5612130" cy="1093470"/>
+                    </a:xfrm>
+                    <a:prstGeom prst="rect">
+                      <a:avLst/>
+                    </a:prstGeom>
+                  </pic:spPr>
+                </pic:pic>
+              </a:graphicData>
+            </a:graphic>
+          </wp:inline>
+        </w:drawing>
+      </w:r>
+    </w:p>
+    <w:p>
+      <w:pPr>
+        <w:rPr>
+          <w:rFonts w:ascii="Arial" w:hAnsi="Arial" w:cs="Arial"/>
+          <w:sz w:val="24"/>
+          <w:szCs w:val="24"/>
+        </w:rPr>
+      </w:pPr>
+      <w:r>
+        <w:rPr>
+          <w:rFonts w:ascii="Arial" w:hAnsi="Arial" w:cs="Arial"/>
+          <w:sz w:val="24"/>
+          <w:szCs w:val="24"/>
+        </w:rPr>
+        <w:drawing>
+          <wp:inline distT="0" distB="0" distL="0" distR="0" wp14:anchorId="296F37D5" wp14:editId="2FA6D83C">
+            <wp:extent cx="5612130" cy="1076960"/>
+            <wp:effectExtent l="0" t="0" r="7620" b="8890"/>
+            <wp:docPr id="15" name="Imagen 15" descr="Interfaz de usuario gráfica, Texto&#10;&#10;Descripción generada automáticamente"/>
+            <wp:cNvGraphicFramePr>
+              <a:graphicFrameLocks xmlns:a="http://schemas.openxmlformats.org/drawingml/2006/main" noChangeAspect="1"/>
+            </wp:cNvGraphicFramePr>
+            <a:graphic xmlns:a="http://schemas.openxmlformats.org/drawingml/2006/main">
+              <a:graphicData uri="http://schemas.openxmlformats.org/drawingml/2006/picture">
+                <pic:pic xmlns:pic="http://schemas.openxmlformats.org/drawingml/2006/picture">
+                  <pic:nvPicPr>
+                    <pic:cNvPr id="15" name="Imagen 15" descr="Interfaz de usuario gráfica, Texto&#10;&#10;Descripción generada automáticamente"/>
+                    <pic:cNvPicPr/>
+                  </pic:nvPicPr>
+                  <pic:blipFill>
+                    <a:blip r:embed="rId18"/>
+                    <a:stretch>
+                      <a:fillRect/>
+                    </a:stretch>
+                  </pic:blipFill>
+                  <pic:spPr>
+                    <a:xfrm>
+                      <a:off x="0" y="0"/>
+                      <a:ext cx="5612130" cy="1076960"/>
+                    </a:xfrm>
+                    <a:prstGeom prst="rect">
+                      <a:avLst/>
+                    </a:prstGeom>
+                  </pic:spPr>
+                </pic:pic>
+              </a:graphicData>
+            </a:graphic>
+          </wp:inline>
+        </w:drawing>
+      </w:r>
+    </w:p>
+    <w:p>
+      <w:pPr>
+        <w:rPr>
+          <w:rFonts w:ascii="Arial" w:hAnsi="Arial" w:cs="Arial"/>
+          <w:b/>
+          <w:bCs/>
+          <w:i/>
+          <w:iCs/>
+          <w:sz w:val="24"/>
+          <w:szCs w:val="24"/>
+        </w:rPr>
+      </w:pPr>
+      <w:r>
+        <w:rPr>
+          <w:rFonts w:ascii="Arial" w:hAnsi="Arial" w:cs="Arial"/>
+          <w:b/>
+          <w:bCs/>
+          <w:i/>
+          <w:iCs/>
+          <w:sz w:val="24"/>
+          <w:szCs w:val="24"/>
+        </w:rPr>
+        <w:t>Propuesta B)</w:t>
+      </w:r>
+    </w:p>
+    <w:p>
+      <w:pPr>
+        <w:rPr>
+          <w:rFonts w:ascii="Arial" w:hAnsi="Arial" w:cs="Arial"/>
+          <w:sz w:val="24"/>
+          <w:szCs w:val="24"/>
+        </w:rPr>
+      </w:pPr>
+      <w:r>
+        <w:rPr>
+          <w:rFonts w:ascii="Arial" w:hAnsi="Arial" w:cs="Arial"/>
+          <w:sz w:val="24"/>
+          <w:szCs w:val="24"/>
+        </w:rPr>
+        <w:lastRenderedPageBreak/>
+        <w:t>Al ejecutar esta consulta obtenemos los mismos resultados de A pero con un tiempo de ejecución de 646 milisegundos, lo cual reafirma la hipótesis de que esta consulta es menos eficiente que la consulta A.</w:t>
+      </w:r>
+    </w:p>
+    <w:p>
+      <w:pPr>
+        <w:rPr>
+          <w:rFonts w:ascii="Arial" w:hAnsi="Arial" w:cs="Arial"/>
+          <w:sz w:val="24"/>
+          <w:szCs w:val="24"/>
+        </w:rPr>
+      </w:pPr>
+      <w:r>
+        <w:rPr>
+          <w:rFonts w:ascii="Arial" w:hAnsi="Arial" w:cs="Arial"/>
+          <w:sz w:val="24"/>
+          <w:szCs w:val="24"/>
+        </w:rPr>
+        <w:drawing>
+          <wp:inline distT="0" distB="0" distL="0" distR="0" wp14:anchorId="55B7AD06" wp14:editId="0CA6A6C4">
+            <wp:extent cx="5612130" cy="1096645"/>
+            <wp:effectExtent l="0" t="0" r="7620" b="8255"/>
+            <wp:docPr id="16" name="Imagen 16"/>
+            <wp:cNvGraphicFramePr>
+              <a:graphicFrameLocks xmlns:a="http://schemas.openxmlformats.org/drawingml/2006/main" noChangeAspect="1"/>
+            </wp:cNvGraphicFramePr>
+            <a:graphic xmlns:a="http://schemas.openxmlformats.org/drawingml/2006/main">
+              <a:graphicData uri="http://schemas.openxmlformats.org/drawingml/2006/picture">
+                <pic:pic xmlns:pic="http://schemas.openxmlformats.org/drawingml/2006/picture">
+                  <pic:nvPicPr>
+                    <pic:cNvPr id="1" name=""/>
+                    <pic:cNvPicPr/>
+                  </pic:nvPicPr>
+                  <pic:blipFill>
+                    <a:blip r:embed="rId19"/>
+                    <a:stretch>
+                      <a:fillRect/>
+                    </a:stretch>
+                  </pic:blipFill>
+                  <pic:spPr>
+                    <a:xfrm>
+                      <a:off x="0" y="0"/>
+                      <a:ext cx="5612130" cy="1096645"/>
+                    </a:xfrm>
+                    <a:prstGeom prst="rect">
+                      <a:avLst/>
+                    </a:prstGeom>
+                  </pic:spPr>
+                </pic:pic>
+              </a:graphicData>
+            </a:graphic>
+          </wp:inline>
+        </w:drawing>
+      </w:r>
+    </w:p>
+    <w:p>
+      <w:pPr>
+        <w:rPr>
+          <w:rFonts w:ascii="Arial" w:hAnsi="Arial" w:cs="Arial"/>
+          <w:sz w:val="24"/>
+          <w:szCs w:val="24"/>
+        </w:rPr>
+      </w:pPr>
+      <w:r>
+        <w:rPr>
+          <w:rFonts w:ascii="Arial" w:hAnsi="Arial" w:cs="Arial"/>
+          <w:sz w:val="24"/>
+          <w:szCs w:val="24"/>
+        </w:rPr>
+        <w:drawing>
+          <wp:inline distT="0" distB="0" distL="0" distR="0" wp14:anchorId="47BFACDF" wp14:editId="61D61A70">
+            <wp:extent cx="5612130" cy="1068705"/>
+            <wp:effectExtent l="0" t="0" r="7620" b="0"/>
+            <wp:docPr id="17" name="Imagen 17" descr="Pantalla de computadora con letras&#10;&#10;Descripción generada automáticamente con confianza media"/>
+            <wp:cNvGraphicFramePr>
+              <a:graphicFrameLocks xmlns:a="http://schemas.openxmlformats.org/drawingml/2006/main" noChangeAspect="1"/>
+            </wp:cNvGraphicFramePr>
+            <a:graphic xmlns:a="http://schemas.openxmlformats.org/drawingml/2006/main">
+              <a:graphicData uri="http://schemas.openxmlformats.org/drawingml/2006/picture">
+                <pic:pic xmlns:pic="http://schemas.openxmlformats.org/drawingml/2006/picture">
+                  <pic:nvPicPr>
+                    <pic:cNvPr id="17" name="Imagen 17" descr="Pantalla de computadora con letras&#10;&#10;Descripción generada automáticamente con confianza media"/>
+                    <pic:cNvPicPr/>
+                  </pic:nvPicPr>
+                  <pic:blipFill>
+                    <a:blip r:embed="rId20"/>
+                    <a:stretch>
+                      <a:fillRect/>
+                    </a:stretch>
+                  </pic:blipFill>
+                  <pic:spPr>
+                    <a:xfrm>
+                      <a:off x="0" y="0"/>
+                      <a:ext cx="5612130" cy="1068705"/>
+                    </a:xfrm>
+                    <a:prstGeom prst="rect">
+                      <a:avLst/>
+                    </a:prstGeom>
+                  </pic:spPr>
+                </pic:pic>
+              </a:graphicData>
+            </a:graphic>
+          </wp:inline>
+        </w:drawing>
+      </w:r>
+    </w:p>
+    <w:p>
+      <w:pPr>
+        <w:rPr>
+          <w:rFonts w:ascii="Arial" w:hAnsi="Arial" w:cs="Arial"/>
+          <w:b/>
+          <w:bCs/>
+          <w:i/>
+          <w:iCs/>
+          <w:sz w:val="24"/>
+          <w:szCs w:val="24"/>
+        </w:rPr>
+      </w:pPr>
+      <w:r>
+        <w:rPr>
+          <w:rFonts w:ascii="Arial" w:hAnsi="Arial" w:cs="Arial"/>
+          <w:b/>
+          <w:bCs/>
+          <w:i/>
+          <w:iCs/>
+          <w:sz w:val="24"/>
+          <w:szCs w:val="24"/>
+        </w:rPr>
+        <w:t>Propuesta C)</w:t>
+      </w:r>
+    </w:p>
+    <w:p>
+      <w:pPr>
+        <w:rPr>
+          <w:rFonts w:ascii="Arial" w:hAnsi="Arial" w:cs="Arial"/>
+          <w:sz w:val="24"/>
+          <w:szCs w:val="24"/>
+        </w:rPr>
+      </w:pPr>
+      <w:r>
+        <w:rPr>
+          <w:rFonts w:ascii="Arial" w:hAnsi="Arial" w:cs="Arial"/>
+          <w:sz w:val="24"/>
+          <w:szCs w:val="24"/>
+        </w:rPr>
+        <w:t>Al ejecutar esta consulta obtenemos los mismos resultados de A pero con un tiempo de ejecución de 459 milisegundos, lo que lo hace la consulta más eficiente, además de poseer una estructura que permite llenar la tabla de datos de manera mucho más rápida.</w:t>
+      </w:r>
+    </w:p>
+    <w:p>
+      <w:pPr>
+        <w:rPr>
+          <w:rFonts w:ascii="Arial" w:hAnsi="Arial" w:cs="Arial"/>
+          <w:sz w:val="24"/>
+          <w:szCs w:val="24"/>
+        </w:rPr>
+      </w:pPr>
+      <w:r>
+        <w:rPr>
+          <w:rFonts w:ascii="Arial" w:hAnsi="Arial" w:cs="Arial"/>
+          <w:sz w:val="24"/>
+          <w:szCs w:val="24"/>
+        </w:rPr>
+        <w:drawing>
+          <wp:inline distT="0" distB="0" distL="0" distR="0" wp14:anchorId="47656080" wp14:editId="009F4700">
+            <wp:extent cx="5612130" cy="1085215"/>
+            <wp:effectExtent l="0" t="0" r="7620" b="635"/>
+            <wp:docPr id="18" name="Imagen 18"/>
+            <wp:cNvGraphicFramePr>
+              <a:graphicFrameLocks xmlns:a="http://schemas.openxmlformats.org/drawingml/2006/main" noChangeAspect="1"/>
+            </wp:cNvGraphicFramePr>
+            <a:graphic xmlns:a="http://schemas.openxmlformats.org/drawingml/2006/main">
+              <a:graphicData uri="http://schemas.openxmlformats.org/drawingml/2006/picture">
+                <pic:pic xmlns:pic="http://schemas.openxmlformats.org/drawingml/2006/picture">
+                  <pic:nvPicPr>
+                    <pic:cNvPr id="1" name=""/>
+                    <pic:cNvPicPr/>
+                  </pic:nvPicPr>
+                  <pic:blipFill>
+                    <a:blip r:embed="rId21"/>
+                    <a:stretch>
+                      <a:fillRect/>
+                    </a:stretch>
+                  </pic:blipFill>
+                  <pic:spPr>
+                    <a:xfrm>
+                      <a:off x="0" y="0"/>
+                      <a:ext cx="5612130" cy="1085215"/>
+                    </a:xfrm>
+                    <a:prstGeom prst="rect">
+                      <a:avLst/>
+                    </a:prstGeom>
+                  </pic:spPr>
+                </pic:pic>
+              </a:graphicData>
+            </a:graphic>
+          </wp:inline>
+        </w:drawing>
+      </w:r>
+    </w:p>
+    <w:p>
+      <w:pPr>
+        <w:rPr>
+          <w:rFonts w:ascii="Arial" w:hAnsi="Arial" w:cs="Arial"/>
+          <w:sz w:val="24"/>
+          <w:szCs w:val="24"/>
+        </w:rPr>
+      </w:pPr>
+      <w:r>
+        <w:rPr>
+          <w:rFonts w:ascii="Arial" w:hAnsi="Arial" w:cs="Arial"/>
+          <w:sz w:val="24"/>
+          <w:szCs w:val="24"/>
+        </w:rPr>
+        <w:drawing>
+          <wp:inline distT="0" distB="0" distL="0" distR="0" wp14:anchorId="0EA95AA3" wp14:editId="3C2E8D98">
+            <wp:extent cx="5612130" cy="1070610"/>
+            <wp:effectExtent l="0" t="0" r="7620" b="0"/>
+            <wp:docPr id="19" name="Imagen 19" descr="Interfaz de usuario gráfica, Texto&#10;&#10;Descripción generada automáticamente"/>
+            <wp:cNvGraphicFramePr>
+              <a:graphicFrameLocks xmlns:a="http://schemas.openxmlformats.org/drawingml/2006/main" noChangeAspect="1"/>
+            </wp:cNvGraphicFramePr>
+            <a:graphic xmlns:a="http://schemas.openxmlformats.org/drawingml/2006/main">
+              <a:graphicData uri="http://schemas.openxmlformats.org/drawingml/2006/picture">
+                <pic:pic xmlns:pic="http://schemas.openxmlformats.org/drawingml/2006/picture">
+                  <pic:nvPicPr>
+                    <pic:cNvPr id="19" name="Imagen 19" descr="Interfaz de usuario gráfica, Texto&#10;&#10;Descripción generada automáticamente"/>
+                    <pic:cNvPicPr/>
+                  </pic:nvPicPr>
+                  <pic:blipFill>
+                    <a:blip r:embed="rId22"/>
+                    <a:stretch>
+                      <a:fillRect/>
+                    </a:stretch>
+                  </pic:blipFill>
+                  <pic:spPr>
+                    <a:xfrm>
+                      <a:off x="0" y="0"/>
+                      <a:ext cx="5612130" cy="1070610"/>
+                    </a:xfrm>
+                    <a:prstGeom prst="rect">
+                      <a:avLst/>
+                    </a:prstGeom>
+                  </pic:spPr>
+                </pic:pic>
+              </a:graphicData>
+            </a:graphic>
+          </wp:inline>
+        </w:drawing>
+      </w:r>
+    </w:p>
+    <w:p>
+      <w:pPr>
+        <w:rPr>
+          <w:rFonts w:ascii="Arial" w:hAnsi="Arial" w:cs="Arial"/>
+          <w:b/>
+          <w:bCs/>
+          <w:sz w:val="24"/>
+          <w:szCs w:val="24"/>
+          <w:u w:val="single"/>
+        </w:rPr>
+      </w:pPr>
+      <w:r>
+        <w:rPr>
+          <w:rFonts w:ascii="Arial" w:hAnsi="Arial" w:cs="Arial"/>
+          <w:b/>
+          <w:bCs/>
+          <w:sz w:val="24"/>
+          <w:szCs w:val="24"/>
+          <w:u w:val="single"/>
+        </w:rPr>
+        <w:t xml:space="preserve">Volumen </w:t>
+      </w:r>
+      <w:r>
+        <w:rPr>
+          <w:rFonts w:ascii="Arial" w:hAnsi="Arial" w:cs="Arial"/>
+          <w:b/>
+          <w:bCs/>
+          <w:sz w:val="24"/>
+          <w:szCs w:val="24"/>
+          <w:u w:val="single"/>
+        </w:rPr>
+        <w:t>alto</w:t>
+      </w:r>
+      <w:r>
+        <w:rPr>
+          <w:rFonts w:ascii="Arial" w:hAnsi="Arial" w:cs="Arial"/>
+          <w:b/>
+          <w:bCs/>
+          <w:sz w:val="24"/>
+          <w:szCs w:val="24"/>
+          <w:u w:val="single"/>
+        </w:rPr>
+        <w:t xml:space="preserve"> de datos</w:t>
+      </w:r>
+    </w:p>
+    <w:p>
+      <w:pPr>
+        <w:rPr>
+          <w:rFonts w:ascii="Arial" w:hAnsi="Arial" w:cs="Arial"/>
+          <w:sz w:val="24"/>
+          <w:szCs w:val="24"/>
+        </w:rPr>
+      </w:pPr>
+      <w:r>
+        <w:rPr>
+          <w:rFonts w:ascii="Arial" w:hAnsi="Arial" w:cs="Arial"/>
+          <w:sz w:val="24"/>
+          <w:szCs w:val="24"/>
+        </w:rPr>
+        <w:t xml:space="preserve">Se repetirá la ejecución del </w:t>
+      </w:r>
+      <w:r>
+        <w:rPr>
+          <w:rFonts w:ascii="Arial" w:hAnsi="Arial" w:cs="Arial"/>
+          <w:sz w:val="24"/>
+          <w:szCs w:val="24"/>
+        </w:rPr>
+        <w:t xml:space="preserve">segundo </w:t>
+      </w:r>
+      <w:r>
+        <w:rPr>
+          <w:rFonts w:ascii="Arial" w:hAnsi="Arial" w:cs="Arial"/>
+          <w:sz w:val="24"/>
+          <w:szCs w:val="24"/>
+        </w:rPr>
+        <w:t xml:space="preserve">experimento teniendo </w:t>
+      </w:r>
+      <w:r>
+        <w:rPr>
+          <w:rFonts w:ascii="Arial" w:hAnsi="Arial" w:cs="Arial"/>
+          <w:sz w:val="24"/>
+          <w:szCs w:val="24"/>
+        </w:rPr>
+        <w:t>500</w:t>
+      </w:r>
+      <w:r>
+        <w:rPr>
+          <w:rFonts w:ascii="Arial" w:hAnsi="Arial" w:cs="Arial"/>
+          <w:sz w:val="24"/>
+          <w:szCs w:val="24"/>
+        </w:rPr>
+        <w:t xml:space="preserve">00 entradas en la tabla factura y 100000 entradas en la tabla detalles con un límite de </w:t>
+      </w:r>
+      <w:r>
+        <w:rPr>
+          <w:rFonts w:ascii="Arial" w:hAnsi="Arial" w:cs="Arial"/>
+          <w:sz w:val="24"/>
+          <w:szCs w:val="24"/>
+        </w:rPr>
+        <w:t>3</w:t>
+      </w:r>
+      <w:r>
+        <w:rPr>
+          <w:rFonts w:ascii="Arial" w:hAnsi="Arial" w:cs="Arial"/>
+          <w:sz w:val="24"/>
+          <w:szCs w:val="24"/>
+        </w:rPr>
+        <w:t xml:space="preserve"> detalles por factura, tal y como se puede ver en la ejecución del programa:</w:t>
+      </w:r>
+    </w:p>
+    <w:p>
+      <w:pPr>
+        <w:pStyle w:val="HTMLconformatoprevio"/>
+        <w:shd w:val="clear" w:color="auto" w:fill="2B2B2B"/>
+        <w:rPr>
+          <w:color w:val="A9B7C6"/>
+        </w:rPr>
+      </w:pPr>
+      <w:r>
+        <w:rPr>
+          <w:color w:val="808080"/>
+        </w:rPr>
+        <w:t>/* Llenar las tablas con muchos datos */</w:t>
+      </w:r>
+      <w:r>
+        <w:rPr>
+          <w:color w:val="808080"/>
+        </w:rPr>
+        <w:br/>
+      </w:r>
+      <w:r>
+        <w:rPr>
+          <w:color w:val="CC7832"/>
+        </w:rPr>
+        <w:t xml:space="preserve">BEGIN </w:t>
+      </w:r>
+      <w:proofErr w:type="spellStart"/>
+      <w:r>
+        <w:rPr>
+          <w:i/>
+          <w:iCs/>
+          <w:color w:val="FFC66D"/>
+        </w:rPr>
+        <w:t>llenado_aleatorio_factura</w:t>
+      </w:r>
+      <w:proofErr w:type="spellEnd"/>
+      <w:r>
+        <w:rPr>
+          <w:color w:val="A9B7C6"/>
+        </w:rPr>
+        <w:t>(</w:t>
+      </w:r>
+      <w:r>
+        <w:rPr>
+          <w:color w:val="6897BB"/>
+        </w:rPr>
+        <w:t>50000</w:t>
+      </w:r>
+      <w:r>
+        <w:rPr>
+          <w:color w:val="A9B7C6"/>
+        </w:rPr>
+        <w:t>)</w:t>
+      </w:r>
+      <w:r>
+        <w:rPr>
+          <w:color w:val="CC7832"/>
+        </w:rPr>
+        <w:t>; END;</w:t>
+      </w:r>
+      <w:r>
+        <w:rPr>
+          <w:color w:val="CC7832"/>
+        </w:rPr>
+        <w:br/>
+        <w:t xml:space="preserve">BEGIN </w:t>
+      </w:r>
+      <w:proofErr w:type="spellStart"/>
+      <w:r>
+        <w:rPr>
+          <w:i/>
+          <w:iCs/>
+          <w:color w:val="FFC66D"/>
+        </w:rPr>
+        <w:t>llenado_aleatorio_detalle</w:t>
+      </w:r>
+      <w:proofErr w:type="spellEnd"/>
+      <w:r>
+        <w:rPr>
+          <w:color w:val="A9B7C6"/>
+        </w:rPr>
+        <w:t>(</w:t>
+      </w:r>
+      <w:r>
+        <w:rPr>
+          <w:color w:val="6897BB"/>
+        </w:rPr>
+        <w:t>100000</w:t>
+      </w:r>
+      <w:r>
+        <w:rPr>
+          <w:color w:val="CC7832"/>
+        </w:rPr>
+        <w:t xml:space="preserve">, </w:t>
+      </w:r>
+      <w:r>
+        <w:rPr>
+          <w:color w:val="6897BB"/>
+        </w:rPr>
+        <w:t>3</w:t>
+      </w:r>
+      <w:r>
+        <w:rPr>
+          <w:color w:val="A9B7C6"/>
+        </w:rPr>
+        <w:t>)</w:t>
+      </w:r>
+      <w:r>
+        <w:rPr>
+          <w:color w:val="CC7832"/>
+        </w:rPr>
+        <w:t>; END;</w:t>
+      </w:r>
+    </w:p>
+    <w:p>
+      <w:pPr>
+        <w:rPr>
+          <w:rFonts w:ascii="Arial" w:hAnsi="Arial" w:cs="Arial"/>
+          <w:b/>
+          <w:bCs/>
+          <w:i/>
+          <w:iCs/>
+          <w:sz w:val="24"/>
+          <w:szCs w:val="24"/>
+        </w:rPr>
+      </w:pPr>
+    </w:p>
+    <w:p>
+      <w:pPr>
+        <w:rPr>
+          <w:rFonts w:ascii="Arial" w:hAnsi="Arial" w:cs="Arial"/>
+          <w:b/>
+          <w:bCs/>
+          <w:i/>
+          <w:iCs/>
+          <w:sz w:val="24"/>
+          <w:szCs w:val="24"/>
+        </w:rPr>
+      </w:pPr>
+      <w:r>
+        <w:rPr>
+          <w:rFonts w:ascii="Arial" w:hAnsi="Arial" w:cs="Arial"/>
+          <w:b/>
+          <w:bCs/>
+          <w:i/>
+          <w:iCs/>
+          <w:sz w:val="24"/>
+          <w:szCs w:val="24"/>
+        </w:rPr>
+        <w:lastRenderedPageBreak/>
+        <w:t>Propuesta A)</w:t>
+      </w:r>
+    </w:p>
+    <w:p>
+      <w:pPr>
+        <w:rPr>
+          <w:rFonts w:ascii="Arial" w:hAnsi="Arial" w:cs="Arial"/>
+          <w:sz w:val="24"/>
+          <w:szCs w:val="24"/>
+        </w:rPr>
+      </w:pPr>
+      <w:r>
+        <w:rPr>
+          <w:rFonts w:ascii="Arial" w:hAnsi="Arial" w:cs="Arial"/>
+          <w:sz w:val="24"/>
+          <w:szCs w:val="24"/>
+        </w:rPr>
+        <w:t xml:space="preserve">Al ejecutar esta consulta se obtienen 100000 entradas que corresponden a las facturas con sus detalles, </w:t>
+      </w:r>
+      <w:r>
+        <w:rPr>
+          <w:rFonts w:ascii="Arial" w:hAnsi="Arial" w:cs="Arial"/>
+          <w:sz w:val="24"/>
+          <w:szCs w:val="24"/>
+        </w:rPr>
+        <w:t>con un tiempo de ejecución de 496 milisegundos, similar al tiempo que se obtuvo con una baja cantidad de datos.</w:t>
+      </w:r>
+    </w:p>
+    <w:p>
+      <w:pPr>
+        <w:rPr>
+          <w:rFonts w:ascii="Arial" w:hAnsi="Arial" w:cs="Arial"/>
+          <w:b/>
+          <w:bCs/>
+          <w:i/>
+          <w:iCs/>
+          <w:sz w:val="24"/>
+          <w:szCs w:val="24"/>
+        </w:rPr>
+      </w:pPr>
+      <w:r>
+        <w:rPr>
+          <w:rFonts w:ascii="Arial" w:hAnsi="Arial" w:cs="Arial"/>
+          <w:b/>
+          <w:bCs/>
+          <w:i/>
+          <w:iCs/>
+          <w:sz w:val="24"/>
+          <w:szCs w:val="24"/>
+        </w:rPr>
+        <w:drawing>
+          <wp:inline distT="0" distB="0" distL="0" distR="0" wp14:anchorId="363EACB8" wp14:editId="15282C67">
+            <wp:extent cx="5612130" cy="1082040"/>
+            <wp:effectExtent l="0" t="0" r="7620" b="3810"/>
+            <wp:docPr id="20" name="Imagen 20"/>
+            <wp:cNvGraphicFramePr>
+              <a:graphicFrameLocks xmlns:a="http://schemas.openxmlformats.org/drawingml/2006/main" noChangeAspect="1"/>
+            </wp:cNvGraphicFramePr>
+            <a:graphic xmlns:a="http://schemas.openxmlformats.org/drawingml/2006/main">
+              <a:graphicData uri="http://schemas.openxmlformats.org/drawingml/2006/picture">
+                <pic:pic xmlns:pic="http://schemas.openxmlformats.org/drawingml/2006/picture">
+                  <pic:nvPicPr>
+                    <pic:cNvPr id="1" name=""/>
+                    <pic:cNvPicPr/>
+                  </pic:nvPicPr>
+                  <pic:blipFill>
+                    <a:blip r:embed="rId23"/>
+                    <a:stretch>
+                      <a:fillRect/>
+                    </a:stretch>
+                  </pic:blipFill>
+                  <pic:spPr>
+                    <a:xfrm>
+                      <a:off x="0" y="0"/>
+                      <a:ext cx="5612130" cy="1082040"/>
+                    </a:xfrm>
+                    <a:prstGeom prst="rect">
+                      <a:avLst/>
+                    </a:prstGeom>
+                  </pic:spPr>
+                </pic:pic>
+              </a:graphicData>
+            </a:graphic>
+          </wp:inline>
+        </w:drawing>
+      </w:r>
+    </w:p>
+    <w:p>
+      <w:pPr>
+        <w:rPr>
+          <w:rFonts w:ascii="Arial" w:hAnsi="Arial" w:cs="Arial"/>
+          <w:b/>
+          <w:bCs/>
+          <w:i/>
+          <w:iCs/>
+          <w:sz w:val="24"/>
+          <w:szCs w:val="24"/>
+        </w:rPr>
+      </w:pPr>
+      <w:r>
+        <w:rPr>
+          <w:rFonts w:ascii="Arial" w:hAnsi="Arial" w:cs="Arial"/>
+          <w:b/>
+          <w:bCs/>
+          <w:i/>
+          <w:iCs/>
+          <w:sz w:val="24"/>
+          <w:szCs w:val="24"/>
+        </w:rPr>
+        <w:drawing>
+          <wp:inline distT="0" distB="0" distL="0" distR="0" wp14:anchorId="6477605E" wp14:editId="74227055">
+            <wp:extent cx="5612130" cy="1075690"/>
+            <wp:effectExtent l="0" t="0" r="7620" b="0"/>
+            <wp:docPr id="23" name="Imagen 23"/>
+            <wp:cNvGraphicFramePr>
+              <a:graphicFrameLocks xmlns:a="http://schemas.openxmlformats.org/drawingml/2006/main" noChangeAspect="1"/>
+            </wp:cNvGraphicFramePr>
+            <a:graphic xmlns:a="http://schemas.openxmlformats.org/drawingml/2006/main">
+              <a:graphicData uri="http://schemas.openxmlformats.org/drawingml/2006/picture">
+                <pic:pic xmlns:pic="http://schemas.openxmlformats.org/drawingml/2006/picture">
+                  <pic:nvPicPr>
+                    <pic:cNvPr id="1" name=""/>
+                    <pic:cNvPicPr/>
+                  </pic:nvPicPr>
+                  <pic:blipFill>
+                    <a:blip r:embed="rId24"/>
+                    <a:stretch>
+                      <a:fillRect/>
+                    </a:stretch>
+                  </pic:blipFill>
+                  <pic:spPr>
+                    <a:xfrm>
+                      <a:off x="0" y="0"/>
+                      <a:ext cx="5612130" cy="1075690"/>
+                    </a:xfrm>
+                    <a:prstGeom prst="rect">
+                      <a:avLst/>
+                    </a:prstGeom>
+                  </pic:spPr>
+                </pic:pic>
+              </a:graphicData>
+            </a:graphic>
+          </wp:inline>
+        </w:drawing>
+      </w:r>
+    </w:p>
+    <w:p>
+      <w:pPr>
+        <w:rPr>
+          <w:rFonts w:ascii="Arial" w:hAnsi="Arial" w:cs="Arial"/>
+          <w:b/>
+          <w:bCs/>
+          <w:i/>
+          <w:iCs/>
+          <w:sz w:val="24"/>
+          <w:szCs w:val="24"/>
+        </w:rPr>
+      </w:pPr>
+      <w:r>
+        <w:rPr>
+          <w:rFonts w:ascii="Arial" w:hAnsi="Arial" w:cs="Arial"/>
+          <w:b/>
+          <w:bCs/>
+          <w:i/>
+          <w:iCs/>
+          <w:sz w:val="24"/>
+          <w:szCs w:val="24"/>
+        </w:rPr>
+        <w:t>Propuesta B)</w:t>
+      </w:r>
+    </w:p>
+    <w:p>
+      <w:pPr>
+        <w:rPr>
+          <w:rFonts w:ascii="Arial" w:hAnsi="Arial" w:cs="Arial"/>
+          <w:sz w:val="24"/>
+          <w:szCs w:val="24"/>
+        </w:rPr>
+      </w:pPr>
+      <w:r>
+        <w:rPr>
+          <w:rFonts w:ascii="Arial" w:hAnsi="Arial" w:cs="Arial"/>
+          <w:sz w:val="24"/>
+          <w:szCs w:val="24"/>
+        </w:rPr>
+        <w:t>Al ejecutar esta consulta obtenemos los mismos resultados que en A pero con un tiempo de ejecución de 701 milisegundos, el cual, nuevamente, es más lento que la consulta A.</w:t>
+      </w:r>
+    </w:p>
+    <w:p>
+      <w:pPr>
+        <w:rPr>
+          <w:rFonts w:ascii="Arial" w:hAnsi="Arial" w:cs="Arial"/>
+          <w:sz w:val="24"/>
+          <w:szCs w:val="24"/>
+        </w:rPr>
+      </w:pPr>
+      <w:r>
+        <w:rPr>
+          <w:rFonts w:ascii="Arial" w:hAnsi="Arial" w:cs="Arial"/>
+          <w:sz w:val="24"/>
+          <w:szCs w:val="24"/>
+        </w:rPr>
+        <w:drawing>
+          <wp:inline distT="0" distB="0" distL="0" distR="0" wp14:anchorId="10F2C025" wp14:editId="63D66B80">
+            <wp:extent cx="5612130" cy="1094740"/>
+            <wp:effectExtent l="0" t="0" r="7620" b="0"/>
+            <wp:docPr id="21" name="Imagen 21"/>
+            <wp:cNvGraphicFramePr>
+              <a:graphicFrameLocks xmlns:a="http://schemas.openxmlformats.org/drawingml/2006/main" noChangeAspect="1"/>
+            </wp:cNvGraphicFramePr>
+            <a:graphic xmlns:a="http://schemas.openxmlformats.org/drawingml/2006/main">
+              <a:graphicData uri="http://schemas.openxmlformats.org/drawingml/2006/picture">
+                <pic:pic xmlns:pic="http://schemas.openxmlformats.org/drawingml/2006/picture">
+                  <pic:nvPicPr>
+                    <pic:cNvPr id="1" name=""/>
+                    <pic:cNvPicPr/>
+                  </pic:nvPicPr>
+                  <pic:blipFill>
+                    <a:blip r:embed="rId25"/>
+                    <a:stretch>
+                      <a:fillRect/>
+                    </a:stretch>
+                  </pic:blipFill>
+                  <pic:spPr>
+                    <a:xfrm>
+                      <a:off x="0" y="0"/>
+                      <a:ext cx="5612130" cy="1094740"/>
+                    </a:xfrm>
+                    <a:prstGeom prst="rect">
+                      <a:avLst/>
+                    </a:prstGeom>
+                  </pic:spPr>
+                </pic:pic>
+              </a:graphicData>
+            </a:graphic>
+          </wp:inline>
+        </w:drawing>
+      </w:r>
+    </w:p>
+    <w:p>
+      <w:pPr>
+        <w:rPr>
+          <w:rFonts w:ascii="Arial" w:hAnsi="Arial" w:cs="Arial"/>
+          <w:sz w:val="24"/>
+          <w:szCs w:val="24"/>
+        </w:rPr>
+      </w:pPr>
+      <w:r>
+        <w:rPr>
+          <w:rFonts w:ascii="Arial" w:hAnsi="Arial" w:cs="Arial"/>
+          <w:sz w:val="24"/>
+          <w:szCs w:val="24"/>
+        </w:rPr>
+        <w:drawing>
+          <wp:inline distT="0" distB="0" distL="0" distR="0" wp14:anchorId="3E08C679" wp14:editId="169964CF">
+            <wp:extent cx="5612130" cy="1067435"/>
+            <wp:effectExtent l="0" t="0" r="7620" b="0"/>
+            <wp:docPr id="22" name="Imagen 22" descr="Interfaz de usuario gráfica, Texto&#10;&#10;Descripción generada automáticamente"/>
+            <wp:cNvGraphicFramePr>
+              <a:graphicFrameLocks xmlns:a="http://schemas.openxmlformats.org/drawingml/2006/main" noChangeAspect="1"/>
+            </wp:cNvGraphicFramePr>
+            <a:graphic xmlns:a="http://schemas.openxmlformats.org/drawingml/2006/main">
+              <a:graphicData uri="http://schemas.openxmlformats.org/drawingml/2006/picture">
+                <pic:pic xmlns:pic="http://schemas.openxmlformats.org/drawingml/2006/picture">
+                  <pic:nvPicPr>
+                    <pic:cNvPr id="22" name="Imagen 22" descr="Interfaz de usuario gráfica, Texto&#10;&#10;Descripción generada automáticamente"/>
+                    <pic:cNvPicPr/>
+                  </pic:nvPicPr>
+                  <pic:blipFill>
+                    <a:blip r:embed="rId26"/>
+                    <a:stretch>
+                      <a:fillRect/>
+                    </a:stretch>
+                  </pic:blipFill>
+                  <pic:spPr>
+                    <a:xfrm>
+                      <a:off x="0" y="0"/>
+                      <a:ext cx="5612130" cy="1067435"/>
+                    </a:xfrm>
+                    <a:prstGeom prst="rect">
+                      <a:avLst/>
+                    </a:prstGeom>
+                  </pic:spPr>
+                </pic:pic>
+              </a:graphicData>
+            </a:graphic>
+          </wp:inline>
+        </w:drawing>
+      </w:r>
+    </w:p>
+    <w:p>
+      <w:pPr>
+        <w:rPr>
+          <w:rFonts w:ascii="Arial" w:hAnsi="Arial" w:cs="Arial"/>
+          <w:b/>
+          <w:bCs/>
+          <w:i/>
+          <w:iCs/>
+          <w:sz w:val="24"/>
+          <w:szCs w:val="24"/>
+        </w:rPr>
+      </w:pPr>
+      <w:r>
+        <w:rPr>
+          <w:rFonts w:ascii="Arial" w:hAnsi="Arial" w:cs="Arial"/>
+          <w:b/>
+          <w:bCs/>
+          <w:i/>
+          <w:iCs/>
+          <w:sz w:val="24"/>
+          <w:szCs w:val="24"/>
+        </w:rPr>
+        <w:t>Propuesta C)</w:t>
+      </w:r>
+    </w:p>
+    <w:p>
+      <w:pPr>
+        <w:rPr>
+          <w:rFonts w:ascii="Arial" w:hAnsi="Arial" w:cs="Arial"/>
+          <w:sz w:val="24"/>
+          <w:szCs w:val="24"/>
+        </w:rPr>
+      </w:pPr>
+      <w:r>
+        <w:rPr>
+          <w:rFonts w:ascii="Arial" w:hAnsi="Arial" w:cs="Arial"/>
+          <w:sz w:val="24"/>
+          <w:szCs w:val="24"/>
+        </w:rPr>
+        <w:t>Al ejecutar esta consulta obtenemos el mismo resultado de A pero con un tiempo de ejecución de 553 milisegundos, el cual es más rápido que la consulta B pero más lento que la consulta A</w:t>
+      </w:r>
+    </w:p>
+    <w:p>
+      <w:pPr>
+        <w:rPr>
+          <w:rFonts w:ascii="Arial" w:hAnsi="Arial" w:cs="Arial"/>
+          <w:sz w:val="24"/>
+          <w:szCs w:val="24"/>
+        </w:rPr>
+      </w:pPr>
+      <w:r>
+        <w:rPr>
+          <w:rFonts w:ascii="Arial" w:hAnsi="Arial" w:cs="Arial"/>
+          <w:sz w:val="24"/>
+          <w:szCs w:val="24"/>
+        </w:rPr>
+        <w:lastRenderedPageBreak/>
+        <w:drawing>
+          <wp:inline distT="0" distB="0" distL="0" distR="0" wp14:anchorId="7A6ABE3B" wp14:editId="4E58A149">
+            <wp:extent cx="5612130" cy="1100455"/>
+            <wp:effectExtent l="0" t="0" r="7620" b="4445"/>
+            <wp:docPr id="24" name="Imagen 24"/>
+            <wp:cNvGraphicFramePr>
+              <a:graphicFrameLocks xmlns:a="http://schemas.openxmlformats.org/drawingml/2006/main" noChangeAspect="1"/>
+            </wp:cNvGraphicFramePr>
+            <a:graphic xmlns:a="http://schemas.openxmlformats.org/drawingml/2006/main">
+              <a:graphicData uri="http://schemas.openxmlformats.org/drawingml/2006/picture">
+                <pic:pic xmlns:pic="http://schemas.openxmlformats.org/drawingml/2006/picture">
+                  <pic:nvPicPr>
+                    <pic:cNvPr id="1" name=""/>
+                    <pic:cNvPicPr/>
+                  </pic:nvPicPr>
+                  <pic:blipFill>
+                    <a:blip r:embed="rId27"/>
+                    <a:stretch>
+                      <a:fillRect/>
+                    </a:stretch>
+                  </pic:blipFill>
+                  <pic:spPr>
+                    <a:xfrm>
+                      <a:off x="0" y="0"/>
+                      <a:ext cx="5612130" cy="1100455"/>
+                    </a:xfrm>
+                    <a:prstGeom prst="rect">
+                      <a:avLst/>
+                    </a:prstGeom>
+                  </pic:spPr>
+                </pic:pic>
+              </a:graphicData>
+            </a:graphic>
+          </wp:inline>
+        </w:drawing>
+      </w:r>
+    </w:p>
+    <w:p>
+      <w:pPr>
+        <w:rPr>
+          <w:rFonts w:ascii="Arial" w:hAnsi="Arial" w:cs="Arial"/>
+          <w:sz w:val="24"/>
+          <w:szCs w:val="24"/>
+        </w:rPr>
+      </w:pPr>
+      <w:r>
+        <w:rPr>
+          <w:rFonts w:ascii="Arial" w:hAnsi="Arial" w:cs="Arial"/>
+          <w:sz w:val="24"/>
+          <w:szCs w:val="24"/>
+        </w:rPr>
+        <w:drawing>
+          <wp:inline distT="0" distB="0" distL="0" distR="0" wp14:anchorId="33E679D5" wp14:editId="73E5A1EF">
+            <wp:extent cx="5612130" cy="1064895"/>
+            <wp:effectExtent l="0" t="0" r="7620" b="1905"/>
+            <wp:docPr id="25" name="Imagen 25" descr="Interfaz de usuario gráfica, Texto&#10;&#10;Descripción generada automáticamente"/>
+            <wp:cNvGraphicFramePr>
+              <a:graphicFrameLocks xmlns:a="http://schemas.openxmlformats.org/drawingml/2006/main" noChangeAspect="1"/>
+            </wp:cNvGraphicFramePr>
+            <a:graphic xmlns:a="http://schemas.openxmlformats.org/drawingml/2006/main">
+              <a:graphicData uri="http://schemas.openxmlformats.org/drawingml/2006/picture">
+                <pic:pic xmlns:pic="http://schemas.openxmlformats.org/drawingml/2006/picture">
+                  <pic:nvPicPr>
+                    <pic:cNvPr id="25" name="Imagen 25" descr="Interfaz de usuario gráfica, Texto&#10;&#10;Descripción generada automáticamente"/>
+                    <pic:cNvPicPr/>
+                  </pic:nvPicPr>
+                  <pic:blipFill>
+                    <a:blip r:embed="rId28"/>
+                    <a:stretch>
+                      <a:fillRect/>
+                    </a:stretch>
+                  </pic:blipFill>
+                  <pic:spPr>
+                    <a:xfrm>
+                      <a:off x="0" y="0"/>
+                      <a:ext cx="5612130" cy="1064895"/>
+                    </a:xfrm>
+                    <a:prstGeom prst="rect">
+                      <a:avLst/>
+                    </a:prstGeom>
+                  </pic:spPr>
+                </pic:pic>
+              </a:graphicData>
+            </a:graphic>
+          </wp:inline>
+        </w:drawing>
+      </w:r>
+    </w:p>
+    <w:p>
+      <w:pPr>
+        <w:rPr>
+          <w:rFonts w:ascii="Arial" w:hAnsi="Arial" w:cs="Arial"/>
+          <w:b/>
+          <w:bCs/>
+          <w:sz w:val="24"/>
+          <w:szCs w:val="24"/>
+        </w:rPr>
+      </w:pPr>
+      <w:r>
+        <w:rPr>
+          <w:rFonts w:ascii="Arial" w:hAnsi="Arial" w:cs="Arial"/>
+          <w:b/>
+          <w:bCs/>
+          <w:sz w:val="24"/>
+          <w:szCs w:val="24"/>
+        </w:rPr>
+        <w:t>Tercer Experimento</w:t>
+      </w:r>
+    </w:p>
+    <w:p>
+      <w:pPr>
+        <w:rPr>
+          <w:rFonts w:ascii="Arial" w:hAnsi="Arial" w:cs="Arial"/>
+          <w:b/>
+          <w:bCs/>
+          <w:sz w:val="24"/>
+          <w:szCs w:val="24"/>
+          <w:u w:val="single"/>
+        </w:rPr>
+      </w:pPr>
+      <w:r>
+        <w:rPr>
+          <w:rFonts w:ascii="Arial" w:hAnsi="Arial" w:cs="Arial"/>
+          <w:b/>
+          <w:bCs/>
+          <w:sz w:val="24"/>
+          <w:szCs w:val="24"/>
+          <w:u w:val="single"/>
+        </w:rPr>
+        <w:t>Volumen bajo de datos</w:t>
+      </w:r>
+    </w:p>
+    <w:p>
+      <w:pPr>
+        <w:rPr>
+          <w:rFonts w:ascii="Arial" w:hAnsi="Arial" w:cs="Arial"/>
+          <w:sz w:val="24"/>
+          <w:szCs w:val="24"/>
+        </w:rPr>
+      </w:pPr>
+      <w:r>
+        <w:rPr>
+          <w:rFonts w:ascii="Arial" w:hAnsi="Arial" w:cs="Arial"/>
+          <w:sz w:val="24"/>
+          <w:szCs w:val="24"/>
+        </w:rPr>
+        <w:t xml:space="preserve">Para el </w:t>
+      </w:r>
+      <w:r>
+        <w:rPr>
+          <w:rFonts w:ascii="Arial" w:hAnsi="Arial" w:cs="Arial"/>
+          <w:sz w:val="24"/>
+          <w:szCs w:val="24"/>
+        </w:rPr>
+        <w:t>tercer</w:t>
+      </w:r>
+      <w:r>
+        <w:rPr>
+          <w:rFonts w:ascii="Arial" w:hAnsi="Arial" w:cs="Arial"/>
+          <w:sz w:val="24"/>
+          <w:szCs w:val="24"/>
+        </w:rPr>
+        <w:t xml:space="preserve"> experimento se llevarán a cabo ejecuciones de las 4 propuestas sugeridas en el enunciado, teniendo 5000 entradas en la tabla factura y </w:t>
+      </w:r>
+      <w:r>
+        <w:rPr>
+          <w:rFonts w:ascii="Arial" w:hAnsi="Arial" w:cs="Arial"/>
+          <w:sz w:val="24"/>
+          <w:szCs w:val="24"/>
+        </w:rPr>
+        <w:t>5</w:t>
+      </w:r>
+      <w:r>
+        <w:rPr>
+          <w:rFonts w:ascii="Arial" w:hAnsi="Arial" w:cs="Arial"/>
+          <w:sz w:val="24"/>
+          <w:szCs w:val="24"/>
+        </w:rPr>
+        <w:t xml:space="preserve">000 entradas en la tabla detalles con un límite de </w:t>
+      </w:r>
+      <w:r>
+        <w:rPr>
+          <w:rFonts w:ascii="Arial" w:hAnsi="Arial" w:cs="Arial"/>
+          <w:sz w:val="24"/>
+          <w:szCs w:val="24"/>
+        </w:rPr>
+        <w:t>1</w:t>
+      </w:r>
+      <w:r>
+        <w:rPr>
+          <w:rFonts w:ascii="Arial" w:hAnsi="Arial" w:cs="Arial"/>
+          <w:sz w:val="24"/>
+          <w:szCs w:val="24"/>
+        </w:rPr>
+        <w:t xml:space="preserve"> detalle por factura, tal y como se puede ver en la ejecución del programa:</w:t>
+      </w:r>
+    </w:p>
+    <w:p>
+      <w:pPr>
+        <w:pStyle w:val="HTMLconformatoprevio"/>
+        <w:shd w:val="clear" w:color="auto" w:fill="2B2B2B"/>
+        <w:rPr>
+          <w:color w:val="A9B7C6"/>
+        </w:rPr>
+      </w:pPr>
+      <w:r>
+        <w:rPr>
+          <w:color w:val="808080"/>
+        </w:rPr>
+        <w:t>/* Llenar las tablas con pocos datos */</w:t>
+      </w:r>
+      <w:r>
+        <w:rPr>
+          <w:color w:val="808080"/>
+        </w:rPr>
+        <w:br/>
+      </w:r>
+      <w:r>
+        <w:rPr>
+          <w:color w:val="CC7832"/>
+        </w:rPr>
+        <w:t xml:space="preserve">BEGIN </w:t>
+      </w:r>
+      <w:proofErr w:type="spellStart"/>
+      <w:r>
+        <w:rPr>
+          <w:i/>
+          <w:iCs/>
+          <w:color w:val="FFC66D"/>
+        </w:rPr>
+        <w:t>llenado_aleatorio_factura</w:t>
+      </w:r>
+      <w:proofErr w:type="spellEnd"/>
+      <w:r>
+        <w:rPr>
+          <w:color w:val="A9B7C6"/>
+        </w:rPr>
+        <w:t>(</w:t>
+      </w:r>
+      <w:r>
+        <w:rPr>
+          <w:color w:val="6897BB"/>
+        </w:rPr>
+        <w:t>5000</w:t>
+      </w:r>
+      <w:r>
+        <w:rPr>
+          <w:color w:val="A9B7C6"/>
+        </w:rPr>
+        <w:t>)</w:t>
+      </w:r>
+      <w:r>
+        <w:rPr>
+          <w:color w:val="CC7832"/>
+        </w:rPr>
+        <w:t>; END;</w:t>
+      </w:r>
+      <w:r>
+        <w:rPr>
+          <w:color w:val="CC7832"/>
+        </w:rPr>
+        <w:br/>
+        <w:t xml:space="preserve">BEGIN </w:t>
+      </w:r>
+      <w:proofErr w:type="spellStart"/>
+      <w:r>
+        <w:rPr>
+          <w:i/>
+          <w:iCs/>
+          <w:color w:val="FFC66D"/>
+        </w:rPr>
+        <w:t>llenado_aleatorio_detalle</w:t>
+      </w:r>
+      <w:proofErr w:type="spellEnd"/>
+      <w:r>
+        <w:rPr>
+          <w:color w:val="A9B7C6"/>
+        </w:rPr>
+        <w:t>(</w:t>
+      </w:r>
+      <w:r>
+        <w:rPr>
+          <w:color w:val="6897BB"/>
+        </w:rPr>
+        <w:t>5000</w:t>
+      </w:r>
+      <w:r>
+        <w:rPr>
+          <w:color w:val="CC7832"/>
+        </w:rPr>
+        <w:t xml:space="preserve">, </w:t>
+      </w:r>
+      <w:r>
+        <w:rPr>
+          <w:color w:val="6897BB"/>
+        </w:rPr>
+        <w:t>1</w:t>
+      </w:r>
+      <w:r>
+        <w:rPr>
+          <w:color w:val="A9B7C6"/>
+        </w:rPr>
+        <w:t>)</w:t>
+      </w:r>
+      <w:r>
+        <w:rPr>
+          <w:color w:val="CC7832"/>
+        </w:rPr>
+        <w:t>; END;</w:t>
+      </w:r>
+    </w:p>
+    <w:p>
+      <w:pPr>
+        <w:rPr>
+          <w:rFonts w:ascii="Arial" w:hAnsi="Arial" w:cs="Arial"/>
+          <w:sz w:val="24"/>
+          <w:szCs w:val="24"/>
+        </w:rPr>
+      </w:pPr>
+    </w:p>
+    <w:p>
+      <w:pPr>
+        <w:rPr>
+          <w:rFonts w:ascii="Arial" w:hAnsi="Arial" w:cs="Arial"/>
+          <w:b/>
+          <w:bCs/>
+          <w:i/>
+          <w:iCs/>
+          <w:sz w:val="24"/>
+          <w:szCs w:val="24"/>
+        </w:rPr>
+      </w:pPr>
+      <w:r>
+        <w:rPr>
+          <w:rFonts w:ascii="Arial" w:hAnsi="Arial" w:cs="Arial"/>
+          <w:b/>
+          <w:bCs/>
+          <w:i/>
+          <w:iCs/>
+          <w:sz w:val="24"/>
+          <w:szCs w:val="24"/>
+        </w:rPr>
+        <w:t>Propuesta A)</w:t>
+      </w:r>
+    </w:p>
+    <w:p>
+      <w:pPr>
+        <w:rPr>
+          <w:rFonts w:ascii="Arial" w:hAnsi="Arial" w:cs="Arial"/>
+          <w:sz w:val="24"/>
+          <w:szCs w:val="24"/>
+        </w:rPr>
+      </w:pPr>
+      <w:r>
+        <w:rPr>
+          <w:rFonts w:ascii="Arial" w:hAnsi="Arial" w:cs="Arial"/>
+          <w:sz w:val="24"/>
+          <w:szCs w:val="24"/>
+        </w:rPr>
+        <w:t>Al ejecutar esta propuesta se obtiene una tabla con 5000 registros que corresponden a cada una de las facturas con su respectivo detalle con un tiempo de ejecución de 572 milisegundos</w:t>
+      </w:r>
+    </w:p>
+    <w:p>
+      <w:pPr>
+        <w:rPr>
+          <w:rFonts w:ascii="Arial" w:hAnsi="Arial" w:cs="Arial"/>
+          <w:b/>
+          <w:bCs/>
+          <w:i/>
+          <w:iCs/>
+          <w:sz w:val="24"/>
+          <w:szCs w:val="24"/>
+        </w:rPr>
+      </w:pPr>
+      <w:r>
+        <w:rPr>
+          <w:noProof/>
+        </w:rPr>
+        <w:drawing>
+          <wp:inline distT="0" distB="0" distL="0" distR="0" wp14:anchorId="2C43F512" wp14:editId="4284D522">
+            <wp:extent cx="5612130" cy="1087755"/>
+            <wp:effectExtent l="0" t="0" r="7620" b="0"/>
+            <wp:docPr id="26" name="Imagen 26"/>
+            <wp:cNvGraphicFramePr>
+              <a:graphicFrameLocks xmlns:a="http://schemas.openxmlformats.org/drawingml/2006/main" noChangeAspect="1"/>
+            </wp:cNvGraphicFramePr>
+            <a:graphic xmlns:a="http://schemas.openxmlformats.org/drawingml/2006/main">
+              <a:graphicData uri="http://schemas.openxmlformats.org/drawingml/2006/picture">
+                <pic:pic xmlns:pic="http://schemas.openxmlformats.org/drawingml/2006/picture">
+                  <pic:nvPicPr>
+                    <pic:cNvPr id="1" name=""/>
+                    <pic:cNvPicPr/>
+                  </pic:nvPicPr>
+                  <pic:blipFill>
+                    <a:blip r:embed="rId29"/>
+                    <a:stretch>
+                      <a:fillRect/>
+                    </a:stretch>
+                  </pic:blipFill>
+                  <pic:spPr>
+                    <a:xfrm>
+                      <a:off x="0" y="0"/>
+                      <a:ext cx="5612130" cy="1087755"/>
+                    </a:xfrm>
+                    <a:prstGeom prst="rect">
+                      <a:avLst/>
+                    </a:prstGeom>
+                  </pic:spPr>
+                </pic:pic>
+              </a:graphicData>
+            </a:graphic>
+          </wp:inline>
+        </w:drawing>
+      </w:r>
+    </w:p>
+    <w:p>
+      <w:pPr>
+        <w:rPr>
+          <w:rFonts w:ascii="Arial" w:hAnsi="Arial" w:cs="Arial"/>
+          <w:b/>
+          <w:bCs/>
+          <w:i/>
+          <w:iCs/>
+          <w:sz w:val="24"/>
+          <w:szCs w:val="24"/>
+        </w:rPr>
+      </w:pPr>
+      <w:r>
+        <w:rPr>
+          <w:rFonts w:ascii="Arial" w:hAnsi="Arial" w:cs="Arial"/>
+          <w:b/>
+          <w:bCs/>
+          <w:i/>
+          <w:iCs/>
+          <w:sz w:val="24"/>
+          <w:szCs w:val="24"/>
+        </w:rPr>
+        <w:drawing>
+          <wp:inline distT="0" distB="0" distL="0" distR="0" wp14:anchorId="3BC74B56" wp14:editId="3CAB022B">
+            <wp:extent cx="5612130" cy="1071245"/>
+            <wp:effectExtent l="0" t="0" r="7620" b="0"/>
+            <wp:docPr id="27" name="Imagen 27" descr="Interfaz de usuario gráfica, Texto&#10;&#10;Descripción generada automáticamente"/>
+            <wp:cNvGraphicFramePr>
+              <a:graphicFrameLocks xmlns:a="http://schemas.openxmlformats.org/drawingml/2006/main" noChangeAspect="1"/>
+            </wp:cNvGraphicFramePr>
+            <a:graphic xmlns:a="http://schemas.openxmlformats.org/drawingml/2006/main">
+              <a:graphicData uri="http://schemas.openxmlformats.org/drawingml/2006/picture">
+                <pic:pic xmlns:pic="http://schemas.openxmlformats.org/drawingml/2006/picture">
+                  <pic:nvPicPr>
+                    <pic:cNvPr id="27" name="Imagen 27" descr="Interfaz de usuario gráfica, Texto&#10;&#10;Descripción generada automáticamente"/>
+                    <pic:cNvPicPr/>
+                  </pic:nvPicPr>
+                  <pic:blipFill>
+                    <a:blip r:embed="rId30"/>
+                    <a:stretch>
+                      <a:fillRect/>
+                    </a:stretch>
+                  </pic:blipFill>
+                  <pic:spPr>
+                    <a:xfrm>
+                      <a:off x="0" y="0"/>
+                      <a:ext cx="5612130" cy="1071245"/>
+                    </a:xfrm>
+                    <a:prstGeom prst="rect">
+                      <a:avLst/>
+                    </a:prstGeom>
+                  </pic:spPr>
+                </pic:pic>
+              </a:graphicData>
+            </a:graphic>
+          </wp:inline>
+        </w:drawing>
+      </w:r>
+    </w:p>
+    <w:p>
+      <w:pPr>
+        <w:rPr>
+          <w:rFonts w:ascii="Arial" w:hAnsi="Arial" w:cs="Arial"/>
+          <w:b/>
+          <w:bCs/>
+          <w:i/>
+          <w:iCs/>
+          <w:sz w:val="24"/>
+          <w:szCs w:val="24"/>
+        </w:rPr>
+      </w:pPr>
+      <w:r>
+        <w:rPr>
+          <w:rFonts w:ascii="Arial" w:hAnsi="Arial" w:cs="Arial"/>
+          <w:b/>
+          <w:bCs/>
+          <w:i/>
+          <w:iCs/>
+          <w:sz w:val="24"/>
+          <w:szCs w:val="24"/>
+        </w:rPr>
+        <w:t>Propuesta B)</w:t>
+      </w:r>
+    </w:p>
+    <w:p>
+      <w:pPr>
+        <w:rPr>
+          <w:rFonts w:ascii="Arial" w:hAnsi="Arial" w:cs="Arial"/>
+          <w:sz w:val="24"/>
+          <w:szCs w:val="24"/>
+        </w:rPr>
+      </w:pPr>
+      <w:r>
+        <w:rPr>
+          <w:rFonts w:ascii="Arial" w:hAnsi="Arial" w:cs="Arial"/>
+          <w:sz w:val="24"/>
+          <w:szCs w:val="24"/>
+        </w:rPr>
+        <w:lastRenderedPageBreak/>
+        <w:t>Al ejecutar esta consulta obtenemos el mismo resultado que obtuvimos con A pero con un tiempo de ejecución de 614 milisegundos, siendo menos eficiente que la consulta A</w:t>
+      </w:r>
+    </w:p>
+    <w:p>
+      <w:pPr>
+        <w:rPr>
+          <w:rFonts w:ascii="Arial" w:hAnsi="Arial" w:cs="Arial"/>
+          <w:sz w:val="24"/>
+          <w:szCs w:val="24"/>
+        </w:rPr>
+      </w:pPr>
+      <w:r>
+        <w:rPr>
+          <w:rFonts w:ascii="Arial" w:hAnsi="Arial" w:cs="Arial"/>
+          <w:sz w:val="24"/>
+          <w:szCs w:val="24"/>
+        </w:rPr>
+        <w:drawing>
+          <wp:inline distT="0" distB="0" distL="0" distR="0" wp14:anchorId="2560F505" wp14:editId="5199B4A4">
+            <wp:extent cx="5612130" cy="1085215"/>
+            <wp:effectExtent l="0" t="0" r="7620" b="635"/>
+            <wp:docPr id="28" name="Imagen 28"/>
+            <wp:cNvGraphicFramePr>
+              <a:graphicFrameLocks xmlns:a="http://schemas.openxmlformats.org/drawingml/2006/main" noChangeAspect="1"/>
+            </wp:cNvGraphicFramePr>
+            <a:graphic xmlns:a="http://schemas.openxmlformats.org/drawingml/2006/main">
+              <a:graphicData uri="http://schemas.openxmlformats.org/drawingml/2006/picture">
+                <pic:pic xmlns:pic="http://schemas.openxmlformats.org/drawingml/2006/picture">
+                  <pic:nvPicPr>
+                    <pic:cNvPr id="1" name=""/>
+                    <pic:cNvPicPr/>
+                  </pic:nvPicPr>
+                  <pic:blipFill>
+                    <a:blip r:embed="rId31"/>
+                    <a:stretch>
+                      <a:fillRect/>
+                    </a:stretch>
+                  </pic:blipFill>
+                  <pic:spPr>
+                    <a:xfrm>
+                      <a:off x="0" y="0"/>
+                      <a:ext cx="5612130" cy="1085215"/>
+                    </a:xfrm>
+                    <a:prstGeom prst="rect">
+                      <a:avLst/>
+                    </a:prstGeom>
+                  </pic:spPr>
+                </pic:pic>
+              </a:graphicData>
+            </a:graphic>
+          </wp:inline>
+        </w:drawing>
+      </w:r>
+    </w:p>
+    <w:p>
+      <w:pPr>
+        <w:rPr>
+          <w:rFonts w:ascii="Arial" w:hAnsi="Arial" w:cs="Arial"/>
+          <w:sz w:val="24"/>
+          <w:szCs w:val="24"/>
+        </w:rPr>
+      </w:pPr>
+      <w:r>
+        <w:rPr>
+          <w:rFonts w:ascii="Arial" w:hAnsi="Arial" w:cs="Arial"/>
+          <w:sz w:val="24"/>
+          <w:szCs w:val="24"/>
+        </w:rPr>
+        <w:drawing>
+          <wp:inline distT="0" distB="0" distL="0" distR="0" wp14:anchorId="2457162E" wp14:editId="7EF8D4B6">
+            <wp:extent cx="5612130" cy="1081405"/>
+            <wp:effectExtent l="0" t="0" r="7620" b="4445"/>
+            <wp:docPr id="29" name="Imagen 29" descr="Captura de pantalla de computadora&#10;&#10;Descripción generada automáticamente"/>
+            <wp:cNvGraphicFramePr>
+              <a:graphicFrameLocks xmlns:a="http://schemas.openxmlformats.org/drawingml/2006/main" noChangeAspect="1"/>
+            </wp:cNvGraphicFramePr>
+            <a:graphic xmlns:a="http://schemas.openxmlformats.org/drawingml/2006/main">
+              <a:graphicData uri="http://schemas.openxmlformats.org/drawingml/2006/picture">
+                <pic:pic xmlns:pic="http://schemas.openxmlformats.org/drawingml/2006/picture">
+                  <pic:nvPicPr>
+                    <pic:cNvPr id="29" name="Imagen 29" descr="Captura de pantalla de computadora&#10;&#10;Descripción generada automáticamente"/>
+                    <pic:cNvPicPr/>
+                  </pic:nvPicPr>
+                  <pic:blipFill>
+                    <a:blip r:embed="rId32"/>
+                    <a:stretch>
+                      <a:fillRect/>
+                    </a:stretch>
+                  </pic:blipFill>
+                  <pic:spPr>
+                    <a:xfrm>
+                      <a:off x="0" y="0"/>
+                      <a:ext cx="5612130" cy="1081405"/>
+                    </a:xfrm>
+                    <a:prstGeom prst="rect">
+                      <a:avLst/>
+                    </a:prstGeom>
+                  </pic:spPr>
+                </pic:pic>
+              </a:graphicData>
+            </a:graphic>
+          </wp:inline>
+        </w:drawing>
+      </w:r>
+    </w:p>
+    <w:p>
+      <w:pPr>
+        <w:rPr>
+          <w:rFonts w:ascii="Arial" w:hAnsi="Arial" w:cs="Arial"/>
+          <w:b/>
+          <w:bCs/>
+          <w:i/>
+          <w:iCs/>
+          <w:sz w:val="24"/>
+          <w:szCs w:val="24"/>
+        </w:rPr>
+      </w:pPr>
+      <w:r>
+        <w:rPr>
+          <w:rFonts w:ascii="Arial" w:hAnsi="Arial" w:cs="Arial"/>
+          <w:b/>
+          <w:bCs/>
+          <w:i/>
+          <w:iCs/>
+          <w:sz w:val="24"/>
+          <w:szCs w:val="24"/>
+        </w:rPr>
+        <w:t>Propuesta C)</w:t>
+      </w:r>
+    </w:p>
+    <w:p>
+      <w:pPr>
+        <w:rPr>
+          <w:rFonts w:ascii="Arial" w:hAnsi="Arial" w:cs="Arial"/>
+          <w:sz w:val="24"/>
+          <w:szCs w:val="24"/>
+        </w:rPr>
+      </w:pPr>
+      <w:r>
+        <w:rPr>
+          <w:rFonts w:ascii="Arial" w:hAnsi="Arial" w:cs="Arial"/>
+          <w:sz w:val="24"/>
+          <w:szCs w:val="24"/>
+        </w:rPr>
+        <w:t>Al ejecutar esta consulta obtenemos el mismo resultado que obtuvimos con A pero con un tiempo de ejecución de 421 milisegundos, siendo más eficiente que las consultas A y B.</w:t>
+      </w:r>
+    </w:p>
+    <w:p>
+      <w:pPr>
+        <w:rPr>
+          <w:rFonts w:ascii="Arial" w:hAnsi="Arial" w:cs="Arial"/>
+          <w:sz w:val="24"/>
+          <w:szCs w:val="24"/>
+        </w:rPr>
+      </w:pPr>
+      <w:r>
+        <w:rPr>
+          <w:rFonts w:ascii="Arial" w:hAnsi="Arial" w:cs="Arial"/>
+          <w:sz w:val="24"/>
+          <w:szCs w:val="24"/>
+        </w:rPr>
+        <w:drawing>
+          <wp:inline distT="0" distB="0" distL="0" distR="0" wp14:anchorId="47322093" wp14:editId="7EBE7AC4">
+            <wp:extent cx="5612130" cy="1090930"/>
+            <wp:effectExtent l="0" t="0" r="7620" b="0"/>
+            <wp:docPr id="30" name="Imagen 30"/>
+            <wp:cNvGraphicFramePr>
+              <a:graphicFrameLocks xmlns:a="http://schemas.openxmlformats.org/drawingml/2006/main" noChangeAspect="1"/>
+            </wp:cNvGraphicFramePr>
+            <a:graphic xmlns:a="http://schemas.openxmlformats.org/drawingml/2006/main">
+              <a:graphicData uri="http://schemas.openxmlformats.org/drawingml/2006/picture">
+                <pic:pic xmlns:pic="http://schemas.openxmlformats.org/drawingml/2006/picture">
+                  <pic:nvPicPr>
+                    <pic:cNvPr id="1" name=""/>
+                    <pic:cNvPicPr/>
+                  </pic:nvPicPr>
+                  <pic:blipFill>
+                    <a:blip r:embed="rId33"/>
+                    <a:stretch>
+                      <a:fillRect/>
+                    </a:stretch>
+                  </pic:blipFill>
+                  <pic:spPr>
+                    <a:xfrm>
+                      <a:off x="0" y="0"/>
+                      <a:ext cx="5612130" cy="1090930"/>
+                    </a:xfrm>
+                    <a:prstGeom prst="rect">
+                      <a:avLst/>
+                    </a:prstGeom>
+                  </pic:spPr>
+                </pic:pic>
+              </a:graphicData>
+            </a:graphic>
+          </wp:inline>
+        </w:drawing>
+      </w:r>
+    </w:p>
+    <w:p>
+      <w:pPr>
+        <w:rPr>
+          <w:rFonts w:ascii="Arial" w:hAnsi="Arial" w:cs="Arial"/>
+          <w:sz w:val="24"/>
+          <w:szCs w:val="24"/>
+        </w:rPr>
+      </w:pPr>
+      <w:r>
+        <w:rPr>
+          <w:rFonts w:ascii="Arial" w:hAnsi="Arial" w:cs="Arial"/>
+          <w:sz w:val="24"/>
+          <w:szCs w:val="24"/>
+        </w:rPr>
+        <w:drawing>
+          <wp:inline distT="0" distB="0" distL="0" distR="0" wp14:anchorId="04AAC88E" wp14:editId="03AE695F">
+            <wp:extent cx="5612130" cy="1094105"/>
+            <wp:effectExtent l="0" t="0" r="7620" b="0"/>
+            <wp:docPr id="31" name="Imagen 31" descr="Interfaz de usuario gráfica, Texto&#10;&#10;Descripción generada automáticamente"/>
+            <wp:cNvGraphicFramePr>
+              <a:graphicFrameLocks xmlns:a="http://schemas.openxmlformats.org/drawingml/2006/main" noChangeAspect="1"/>
+            </wp:cNvGraphicFramePr>
+            <a:graphic xmlns:a="http://schemas.openxmlformats.org/drawingml/2006/main">
+              <a:graphicData uri="http://schemas.openxmlformats.org/drawingml/2006/picture">
+                <pic:pic xmlns:pic="http://schemas.openxmlformats.org/drawingml/2006/picture">
+                  <pic:nvPicPr>
+                    <pic:cNvPr id="31" name="Imagen 31" descr="Interfaz de usuario gráfica, Texto&#10;&#10;Descripción generada automáticamente"/>
+                    <pic:cNvPicPr/>
+                  </pic:nvPicPr>
+                  <pic:blipFill>
+                    <a:blip r:embed="rId34"/>
+                    <a:stretch>
+                      <a:fillRect/>
+                    </a:stretch>
+                  </pic:blipFill>
+                  <pic:spPr>
+                    <a:xfrm>
+                      <a:off x="0" y="0"/>
+                      <a:ext cx="5612130" cy="1094105"/>
+                    </a:xfrm>
+                    <a:prstGeom prst="rect">
+                      <a:avLst/>
+                    </a:prstGeom>
+                  </pic:spPr>
+                </pic:pic>
+              </a:graphicData>
+            </a:graphic>
+          </wp:inline>
+        </w:drawing>
+      </w:r>
+    </w:p>
+    <w:p>
+      <w:pPr>
+        <w:rPr>
+          <w:rFonts w:ascii="Arial" w:hAnsi="Arial" w:cs="Arial"/>
+          <w:b/>
+          <w:bCs/>
+          <w:sz w:val="24"/>
+          <w:szCs w:val="24"/>
+          <w:u w:val="single"/>
+        </w:rPr>
+      </w:pPr>
+      <w:r>
+        <w:rPr>
+          <w:rFonts w:ascii="Arial" w:hAnsi="Arial" w:cs="Arial"/>
+          <w:b/>
+          <w:bCs/>
+          <w:sz w:val="24"/>
+          <w:szCs w:val="24"/>
+          <w:u w:val="single"/>
+        </w:rPr>
+        <w:t>Volumen alto de datos</w:t>
+      </w:r>
+    </w:p>
+    <w:p>
+      <w:pPr>
+        <w:rPr>
+          <w:rFonts w:ascii="Arial" w:hAnsi="Arial" w:cs="Arial"/>
+          <w:sz w:val="24"/>
+          <w:szCs w:val="24"/>
+        </w:rPr>
+      </w:pPr>
+      <w:r>
+        <w:rPr>
+          <w:rFonts w:ascii="Arial" w:hAnsi="Arial" w:cs="Arial"/>
+          <w:sz w:val="24"/>
+          <w:szCs w:val="24"/>
+        </w:rPr>
+        <w:t xml:space="preserve">Se repetirá la ejecución del </w:t>
+      </w:r>
+      <w:r>
+        <w:rPr>
+          <w:rFonts w:ascii="Arial" w:hAnsi="Arial" w:cs="Arial"/>
+          <w:sz w:val="24"/>
+          <w:szCs w:val="24"/>
+        </w:rPr>
+        <w:t>tercer</w:t>
+      </w:r>
+      <w:r>
+        <w:rPr>
+          <w:rFonts w:ascii="Arial" w:hAnsi="Arial" w:cs="Arial"/>
+          <w:sz w:val="24"/>
+          <w:szCs w:val="24"/>
+        </w:rPr>
+        <w:t xml:space="preserve"> experimento teniendo 50000 entradas en la tabla factura y </w:t>
+      </w:r>
+      <w:r>
+        <w:rPr>
+          <w:rFonts w:ascii="Arial" w:hAnsi="Arial" w:cs="Arial"/>
+          <w:sz w:val="24"/>
+          <w:szCs w:val="24"/>
+        </w:rPr>
+        <w:t>5</w:t>
+      </w:r>
+      <w:r>
+        <w:rPr>
+          <w:rFonts w:ascii="Arial" w:hAnsi="Arial" w:cs="Arial"/>
+          <w:sz w:val="24"/>
+          <w:szCs w:val="24"/>
+        </w:rPr>
+        <w:t xml:space="preserve">0000 entradas en la tabla detalles con un límite de </w:t>
+      </w:r>
+      <w:r>
+        <w:rPr>
+          <w:rFonts w:ascii="Arial" w:hAnsi="Arial" w:cs="Arial"/>
+          <w:sz w:val="24"/>
+          <w:szCs w:val="24"/>
+        </w:rPr>
+        <w:t>1</w:t>
+      </w:r>
+      <w:r>
+        <w:rPr>
+          <w:rFonts w:ascii="Arial" w:hAnsi="Arial" w:cs="Arial"/>
+          <w:sz w:val="24"/>
+          <w:szCs w:val="24"/>
+        </w:rPr>
+        <w:t xml:space="preserve"> detalle por factura, tal y como se puede ver en la ejecución del programa:</w:t>
+      </w:r>
+    </w:p>
+    <w:p>
+      <w:pPr>
+        <w:pStyle w:val="HTMLconformatoprevio"/>
+        <w:shd w:val="clear" w:color="auto" w:fill="2B2B2B"/>
+        <w:rPr>
+          <w:color w:val="A9B7C6"/>
+        </w:rPr>
+      </w:pPr>
+      <w:r>
+        <w:rPr>
+          <w:color w:val="808080"/>
+        </w:rPr>
+        <w:t>/* Llenar las tablas con muchos datos */</w:t>
+      </w:r>
+      <w:r>
+        <w:rPr>
+          <w:color w:val="808080"/>
+        </w:rPr>
+        <w:br/>
+      </w:r>
+      <w:r>
+        <w:rPr>
+          <w:color w:val="CC7832"/>
+        </w:rPr>
+        <w:t xml:space="preserve">BEGIN </w:t>
+      </w:r>
+      <w:proofErr w:type="spellStart"/>
+      <w:r>
+        <w:rPr>
+          <w:i/>
+          <w:iCs/>
+          <w:color w:val="FFC66D"/>
+        </w:rPr>
+        <w:t>llenado_aleatorio_factura</w:t>
+      </w:r>
+      <w:proofErr w:type="spellEnd"/>
+      <w:r>
+        <w:rPr>
+          <w:color w:val="A9B7C6"/>
+        </w:rPr>
+        <w:t>(</w:t>
+      </w:r>
+      <w:r>
+        <w:rPr>
+          <w:color w:val="6897BB"/>
+        </w:rPr>
+        <w:t>50000</w:t>
+      </w:r>
+      <w:r>
+        <w:rPr>
+          <w:color w:val="A9B7C6"/>
+        </w:rPr>
+        <w:t>)</w:t>
+      </w:r>
+      <w:r>
+        <w:rPr>
+          <w:color w:val="CC7832"/>
+        </w:rPr>
+        <w:t>; END;</w:t>
+      </w:r>
+      <w:r>
+        <w:rPr>
+          <w:color w:val="CC7832"/>
+        </w:rPr>
+        <w:br/>
+        <w:t xml:space="preserve">BEGIN </w:t>
+      </w:r>
+      <w:proofErr w:type="spellStart"/>
+      <w:r>
+        <w:rPr>
+          <w:i/>
+          <w:iCs/>
+          <w:color w:val="FFC66D"/>
+        </w:rPr>
+        <w:t>llenado_aleatorio_detalle</w:t>
+      </w:r>
+      <w:proofErr w:type="spellEnd"/>
+      <w:r>
+        <w:rPr>
+          <w:color w:val="A9B7C6"/>
+        </w:rPr>
+        <w:t>(</w:t>
+      </w:r>
+      <w:r>
+        <w:rPr>
+          <w:color w:val="6897BB"/>
+        </w:rPr>
+        <w:t>50000</w:t>
+      </w:r>
+      <w:r>
+        <w:rPr>
+          <w:color w:val="CC7832"/>
+        </w:rPr>
+        <w:t xml:space="preserve">, </w:t>
+      </w:r>
+      <w:r>
+        <w:rPr>
+          <w:color w:val="6897BB"/>
+        </w:rPr>
+        <w:t>1</w:t>
+      </w:r>
+      <w:r>
+        <w:rPr>
+          <w:color w:val="A9B7C6"/>
+        </w:rPr>
+        <w:t>)</w:t>
+      </w:r>
+      <w:r>
+        <w:rPr>
+          <w:color w:val="CC7832"/>
+        </w:rPr>
+        <w:t>; END;</w:t>
+      </w:r>
+    </w:p>
+    <w:p>
+      <w:pPr>
+        <w:rPr>
+          <w:rFonts w:ascii="Arial" w:hAnsi="Arial" w:cs="Arial"/>
+          <w:sz w:val="24"/>
+          <w:szCs w:val="24"/>
+        </w:rPr>
+      </w:pPr>
+    </w:p>
+    <w:p>
+      <w:pPr>
+        <w:rPr>
+          <w:rFonts w:ascii="Arial" w:hAnsi="Arial" w:cs="Arial"/>
+          <w:b/>
+          <w:bCs/>
+          <w:i/>
+          <w:iCs/>
+          <w:sz w:val="24"/>
+          <w:szCs w:val="24"/>
+        </w:rPr>
+      </w:pPr>
+      <w:r>
+        <w:rPr>
+          <w:rFonts w:ascii="Arial" w:hAnsi="Arial" w:cs="Arial"/>
+          <w:b/>
+          <w:bCs/>
+          <w:i/>
+          <w:iCs/>
+          <w:sz w:val="24"/>
+          <w:szCs w:val="24"/>
+        </w:rPr>
+        <w:lastRenderedPageBreak/>
+        <w:t>Propuesta A)</w:t>
+      </w:r>
+    </w:p>
+    <w:p>
+      <w:pPr>
+        <w:rPr>
+          <w:rFonts w:ascii="Arial" w:hAnsi="Arial" w:cs="Arial"/>
+          <w:sz w:val="24"/>
+          <w:szCs w:val="24"/>
+        </w:rPr>
+      </w:pPr>
+      <w:r>
+        <w:rPr>
+          <w:rFonts w:ascii="Arial" w:hAnsi="Arial" w:cs="Arial"/>
+          <w:sz w:val="24"/>
+          <w:szCs w:val="24"/>
+        </w:rPr>
+        <w:t>Se obtiene una tabla con 50000 entradas correspondientes a cada una de las facturas con su respectivo detalle con un tiempo de ejecución de 640 milisegundos.</w:t>
+      </w:r>
+    </w:p>
+    <w:p>
+      <w:pPr>
+        <w:rPr>
+          <w:rFonts w:ascii="Arial" w:hAnsi="Arial" w:cs="Arial"/>
+          <w:b/>
+          <w:bCs/>
+          <w:i/>
+          <w:iCs/>
+          <w:sz w:val="24"/>
+          <w:szCs w:val="24"/>
+        </w:rPr>
+      </w:pPr>
+      <w:r>
+        <w:rPr>
+          <w:rFonts w:ascii="Arial" w:hAnsi="Arial" w:cs="Arial"/>
+          <w:b/>
+          <w:bCs/>
+          <w:i/>
+          <w:iCs/>
+          <w:sz w:val="24"/>
+          <w:szCs w:val="24"/>
+        </w:rPr>
+        <w:drawing>
+          <wp:inline distT="0" distB="0" distL="0" distR="0" wp14:anchorId="61C7FF10" wp14:editId="5D489A69">
+            <wp:extent cx="5612130" cy="1080135"/>
+            <wp:effectExtent l="0" t="0" r="7620" b="5715"/>
+            <wp:docPr id="32" name="Imagen 32"/>
+            <wp:cNvGraphicFramePr>
+              <a:graphicFrameLocks xmlns:a="http://schemas.openxmlformats.org/drawingml/2006/main" noChangeAspect="1"/>
+            </wp:cNvGraphicFramePr>
+            <a:graphic xmlns:a="http://schemas.openxmlformats.org/drawingml/2006/main">
+              <a:graphicData uri="http://schemas.openxmlformats.org/drawingml/2006/picture">
+                <pic:pic xmlns:pic="http://schemas.openxmlformats.org/drawingml/2006/picture">
+                  <pic:nvPicPr>
+                    <pic:cNvPr id="1" name=""/>
+                    <pic:cNvPicPr/>
+                  </pic:nvPicPr>
+                  <pic:blipFill>
+                    <a:blip r:embed="rId35"/>
+                    <a:stretch>
+                      <a:fillRect/>
+                    </a:stretch>
+                  </pic:blipFill>
+                  <pic:spPr>
+                    <a:xfrm>
+                      <a:off x="0" y="0"/>
+                      <a:ext cx="5612130" cy="1080135"/>
+                    </a:xfrm>
+                    <a:prstGeom prst="rect">
+                      <a:avLst/>
+                    </a:prstGeom>
+                  </pic:spPr>
+                </pic:pic>
+              </a:graphicData>
+            </a:graphic>
+          </wp:inline>
+        </w:drawing>
+      </w:r>
+    </w:p>
+    <w:p>
+      <w:pPr>
+        <w:rPr>
+          <w:rFonts w:ascii="Arial" w:hAnsi="Arial" w:cs="Arial"/>
+          <w:b/>
+          <w:bCs/>
+          <w:i/>
+          <w:iCs/>
+          <w:sz w:val="24"/>
+          <w:szCs w:val="24"/>
+        </w:rPr>
+      </w:pPr>
+      <w:r>
+        <w:rPr>
+          <w:rFonts w:ascii="Arial" w:hAnsi="Arial" w:cs="Arial"/>
+          <w:b/>
+          <w:bCs/>
+          <w:i/>
+          <w:iCs/>
+          <w:sz w:val="24"/>
+          <w:szCs w:val="24"/>
+        </w:rPr>
+        <w:drawing>
+          <wp:inline distT="0" distB="0" distL="0" distR="0" wp14:anchorId="71E0A15B" wp14:editId="0F264704">
+            <wp:extent cx="5612130" cy="1096010"/>
+            <wp:effectExtent l="0" t="0" r="7620" b="8890"/>
+            <wp:docPr id="33" name="Imagen 33" descr="Interfaz de usuario gráfica, Texto&#10;&#10;Descripción generada automáticamente"/>
+            <wp:cNvGraphicFramePr>
+              <a:graphicFrameLocks xmlns:a="http://schemas.openxmlformats.org/drawingml/2006/main" noChangeAspect="1"/>
+            </wp:cNvGraphicFramePr>
+            <a:graphic xmlns:a="http://schemas.openxmlformats.org/drawingml/2006/main">
+              <a:graphicData uri="http://schemas.openxmlformats.org/drawingml/2006/picture">
+                <pic:pic xmlns:pic="http://schemas.openxmlformats.org/drawingml/2006/picture">
+                  <pic:nvPicPr>
+                    <pic:cNvPr id="33" name="Imagen 33" descr="Interfaz de usuario gráfica, Texto&#10;&#10;Descripción generada automáticamente"/>
+                    <pic:cNvPicPr/>
+                  </pic:nvPicPr>
+                  <pic:blipFill>
+                    <a:blip r:embed="rId36"/>
+                    <a:stretch>
+                      <a:fillRect/>
+                    </a:stretch>
+                  </pic:blipFill>
+                  <pic:spPr>
+                    <a:xfrm>
+                      <a:off x="0" y="0"/>
+                      <a:ext cx="5612130" cy="1096010"/>
+                    </a:xfrm>
+                    <a:prstGeom prst="rect">
+                      <a:avLst/>
+                    </a:prstGeom>
+                  </pic:spPr>
+                </pic:pic>
+              </a:graphicData>
+            </a:graphic>
+          </wp:inline>
+        </w:drawing>
+      </w:r>
+    </w:p>
+    <w:p>
+      <w:pPr>
+        <w:rPr>
+          <w:rFonts w:ascii="Arial" w:hAnsi="Arial" w:cs="Arial"/>
+          <w:b/>
+          <w:bCs/>
+          <w:i/>
+          <w:iCs/>
+          <w:sz w:val="24"/>
+          <w:szCs w:val="24"/>
+        </w:rPr>
+      </w:pPr>
+      <w:r>
+        <w:rPr>
+          <w:rFonts w:ascii="Arial" w:hAnsi="Arial" w:cs="Arial"/>
+          <w:b/>
+          <w:bCs/>
+          <w:i/>
+          <w:iCs/>
+          <w:sz w:val="24"/>
+          <w:szCs w:val="24"/>
+        </w:rPr>
+        <w:t>Propuesta B)</w:t>
+      </w:r>
+    </w:p>
+    <w:p>
+      <w:pPr>
+        <w:rPr>
+          <w:rFonts w:ascii="Arial" w:hAnsi="Arial" w:cs="Arial"/>
+          <w:sz w:val="24"/>
+          <w:szCs w:val="24"/>
+        </w:rPr>
+      </w:pPr>
+      <w:r>
+        <w:rPr>
+          <w:rFonts w:ascii="Arial" w:hAnsi="Arial" w:cs="Arial"/>
+          <w:sz w:val="24"/>
+          <w:szCs w:val="24"/>
+        </w:rPr>
+        <w:t>Se obtiene el mismo resultado que con la consulta A pero con un tiempo de ejecución de 607 milisegundos, siendo más eficiente que la consulta A</w:t>
+      </w:r>
+    </w:p>
+    <w:p>
+      <w:pPr>
+        <w:rPr>
+          <w:rFonts w:ascii="Arial" w:hAnsi="Arial" w:cs="Arial"/>
+          <w:sz w:val="24"/>
+          <w:szCs w:val="24"/>
+        </w:rPr>
+      </w:pPr>
+      <w:r>
+        <w:rPr>
+          <w:rFonts w:ascii="Arial" w:hAnsi="Arial" w:cs="Arial"/>
+          <w:sz w:val="24"/>
+          <w:szCs w:val="24"/>
+        </w:rPr>
+        <w:drawing>
+          <wp:inline distT="0" distB="0" distL="0" distR="0" wp14:anchorId="630CCDEE" wp14:editId="2AF32624">
+            <wp:extent cx="5612130" cy="1087755"/>
+            <wp:effectExtent l="0" t="0" r="7620" b="0"/>
+            <wp:docPr id="34" name="Imagen 34"/>
+            <wp:cNvGraphicFramePr>
+              <a:graphicFrameLocks xmlns:a="http://schemas.openxmlformats.org/drawingml/2006/main" noChangeAspect="1"/>
+            </wp:cNvGraphicFramePr>
+            <a:graphic xmlns:a="http://schemas.openxmlformats.org/drawingml/2006/main">
+              <a:graphicData uri="http://schemas.openxmlformats.org/drawingml/2006/picture">
+                <pic:pic xmlns:pic="http://schemas.openxmlformats.org/drawingml/2006/picture">
+                  <pic:nvPicPr>
+                    <pic:cNvPr id="1" name=""/>
+                    <pic:cNvPicPr/>
+                  </pic:nvPicPr>
+                  <pic:blipFill>
+                    <a:blip r:embed="rId37"/>
+                    <a:stretch>
+                      <a:fillRect/>
+                    </a:stretch>
+                  </pic:blipFill>
+                  <pic:spPr>
+                    <a:xfrm>
+                      <a:off x="0" y="0"/>
+                      <a:ext cx="5612130" cy="1087755"/>
+                    </a:xfrm>
+                    <a:prstGeom prst="rect">
+                      <a:avLst/>
+                    </a:prstGeom>
+                  </pic:spPr>
+                </pic:pic>
+              </a:graphicData>
+            </a:graphic>
+          </wp:inline>
+        </w:drawing>
+      </w:r>
+    </w:p>
+    <w:p>
+      <w:pPr>
+        <w:rPr>
+          <w:rFonts w:ascii="Arial" w:hAnsi="Arial" w:cs="Arial"/>
+          <w:sz w:val="24"/>
+          <w:szCs w:val="24"/>
+        </w:rPr>
+      </w:pPr>
+      <w:r>
+        <w:rPr>
+          <w:rFonts w:ascii="Arial" w:hAnsi="Arial" w:cs="Arial"/>
+          <w:sz w:val="24"/>
+          <w:szCs w:val="24"/>
+        </w:rPr>
+        <w:drawing>
+          <wp:inline distT="0" distB="0" distL="0" distR="0" wp14:anchorId="7BA2C5A9" wp14:editId="5C57FC00">
+            <wp:extent cx="5612130" cy="1070610"/>
+            <wp:effectExtent l="0" t="0" r="7620" b="0"/>
+            <wp:docPr id="35" name="Imagen 35" descr="Interfaz de usuario gráfica, Texto&#10;&#10;Descripción generada automáticamente"/>
+            <wp:cNvGraphicFramePr>
+              <a:graphicFrameLocks xmlns:a="http://schemas.openxmlformats.org/drawingml/2006/main" noChangeAspect="1"/>
+            </wp:cNvGraphicFramePr>
+            <a:graphic xmlns:a="http://schemas.openxmlformats.org/drawingml/2006/main">
+              <a:graphicData uri="http://schemas.openxmlformats.org/drawingml/2006/picture">
+                <pic:pic xmlns:pic="http://schemas.openxmlformats.org/drawingml/2006/picture">
+                  <pic:nvPicPr>
+                    <pic:cNvPr id="35" name="Imagen 35" descr="Interfaz de usuario gráfica, Texto&#10;&#10;Descripción generada automáticamente"/>
+                    <pic:cNvPicPr/>
+                  </pic:nvPicPr>
+                  <pic:blipFill>
+                    <a:blip r:embed="rId38"/>
+                    <a:stretch>
+                      <a:fillRect/>
+                    </a:stretch>
+                  </pic:blipFill>
+                  <pic:spPr>
+                    <a:xfrm>
+                      <a:off x="0" y="0"/>
+                      <a:ext cx="5612130" cy="1070610"/>
+                    </a:xfrm>
+                    <a:prstGeom prst="rect">
+                      <a:avLst/>
+                    </a:prstGeom>
+                  </pic:spPr>
+                </pic:pic>
+              </a:graphicData>
+            </a:graphic>
+          </wp:inline>
+        </w:drawing>
+      </w:r>
+    </w:p>
+    <w:p>
+      <w:pPr>
+        <w:rPr>
+          <w:rFonts w:ascii="Arial" w:hAnsi="Arial" w:cs="Arial"/>
+          <w:b/>
+          <w:bCs/>
+          <w:i/>
+          <w:iCs/>
+          <w:sz w:val="24"/>
+          <w:szCs w:val="24"/>
+        </w:rPr>
+      </w:pPr>
+      <w:r>
+        <w:rPr>
+          <w:rFonts w:ascii="Arial" w:hAnsi="Arial" w:cs="Arial"/>
+          <w:b/>
+          <w:bCs/>
+          <w:i/>
+          <w:iCs/>
+          <w:sz w:val="24"/>
+          <w:szCs w:val="24"/>
+        </w:rPr>
+        <w:t>Propuesta C)</w:t>
+      </w:r>
+    </w:p>
+    <w:p>
+      <w:pPr>
+        <w:rPr>
+          <w:rFonts w:ascii="Arial" w:hAnsi="Arial" w:cs="Arial"/>
+          <w:sz w:val="24"/>
+          <w:szCs w:val="24"/>
+        </w:rPr>
+      </w:pPr>
+      <w:r>
+        <w:rPr>
+          <w:rFonts w:ascii="Arial" w:hAnsi="Arial" w:cs="Arial"/>
+          <w:sz w:val="24"/>
+          <w:szCs w:val="24"/>
+        </w:rPr>
+        <w:t>Se obtiene el mismo resultado que con la consulta A pero con un tiempo de ejecución de 1 segundo y 760 milisegundos</w:t>
+      </w:r>
+    </w:p>
+    <w:p>
+      <w:pPr>
+        <w:rPr>
+          <w:rFonts w:ascii="Arial" w:hAnsi="Arial" w:cs="Arial"/>
+          <w:sz w:val="24"/>
+          <w:szCs w:val="24"/>
+        </w:rPr>
+      </w:pPr>
+      <w:r>
+        <w:rPr>
+          <w:rFonts w:ascii="Arial" w:hAnsi="Arial" w:cs="Arial"/>
+          <w:sz w:val="24"/>
+          <w:szCs w:val="24"/>
+        </w:rPr>
+        <w:lastRenderedPageBreak/>
+        <w:drawing>
+          <wp:inline distT="0" distB="0" distL="0" distR="0" wp14:anchorId="1EF13E94" wp14:editId="1E22545E">
+            <wp:extent cx="5612130" cy="1087120"/>
+            <wp:effectExtent l="0" t="0" r="7620" b="0"/>
+            <wp:docPr id="36" name="Imagen 36"/>
+            <wp:cNvGraphicFramePr>
+              <a:graphicFrameLocks xmlns:a="http://schemas.openxmlformats.org/drawingml/2006/main" noChangeAspect="1"/>
+            </wp:cNvGraphicFramePr>
+            <a:graphic xmlns:a="http://schemas.openxmlformats.org/drawingml/2006/main">
+              <a:graphicData uri="http://schemas.openxmlformats.org/drawingml/2006/picture">
+                <pic:pic xmlns:pic="http://schemas.openxmlformats.org/drawingml/2006/picture">
+                  <pic:nvPicPr>
+                    <pic:cNvPr id="1" name=""/>
+                    <pic:cNvPicPr/>
+                  </pic:nvPicPr>
+                  <pic:blipFill>
+                    <a:blip r:embed="rId39"/>
+                    <a:stretch>
+                      <a:fillRect/>
+                    </a:stretch>
+                  </pic:blipFill>
+                  <pic:spPr>
+                    <a:xfrm>
+                      <a:off x="0" y="0"/>
+                      <a:ext cx="5612130" cy="1087120"/>
+                    </a:xfrm>
+                    <a:prstGeom prst="rect">
+                      <a:avLst/>
+                    </a:prstGeom>
+                  </pic:spPr>
+                </pic:pic>
+              </a:graphicData>
+            </a:graphic>
+          </wp:inline>
+        </w:drawing>
+      </w:r>
+    </w:p>
+    <w:p>
+      <w:pPr>
+        <w:rPr>
+          <w:rFonts w:ascii="Arial" w:hAnsi="Arial" w:cs="Arial"/>
+          <w:sz w:val="24"/>
+          <w:szCs w:val="24"/>
+        </w:rPr>
+      </w:pPr>
+      <w:r>
+        <w:rPr>
+          <w:rFonts w:ascii="Arial" w:hAnsi="Arial" w:cs="Arial"/>
+          <w:sz w:val="24"/>
+          <w:szCs w:val="24"/>
+        </w:rPr>
+        <w:drawing>
+          <wp:inline distT="0" distB="0" distL="0" distR="0" wp14:anchorId="06B71AE2" wp14:editId="6312AB05">
+            <wp:extent cx="5612130" cy="1084580"/>
+            <wp:effectExtent l="0" t="0" r="7620" b="1270"/>
+            <wp:docPr id="37" name="Imagen 37" descr="Interfaz de usuario gráfica, Texto&#10;&#10;Descripción generada automáticamente"/>
+            <wp:cNvGraphicFramePr>
+              <a:graphicFrameLocks xmlns:a="http://schemas.openxmlformats.org/drawingml/2006/main" noChangeAspect="1"/>
+            </wp:cNvGraphicFramePr>
+            <a:graphic xmlns:a="http://schemas.openxmlformats.org/drawingml/2006/main">
+              <a:graphicData uri="http://schemas.openxmlformats.org/drawingml/2006/picture">
+                <pic:pic xmlns:pic="http://schemas.openxmlformats.org/drawingml/2006/picture">
+                  <pic:nvPicPr>
+                    <pic:cNvPr id="37" name="Imagen 37" descr="Interfaz de usuario gráfica, Texto&#10;&#10;Descripción generada automáticamente"/>
+                    <pic:cNvPicPr/>
+                  </pic:nvPicPr>
+                  <pic:blipFill>
+                    <a:blip r:embed="rId40"/>
+                    <a:stretch>
+                      <a:fillRect/>
+                    </a:stretch>
+                  </pic:blipFill>
+                  <pic:spPr>
+                    <a:xfrm>
+                      <a:off x="0" y="0"/>
+                      <a:ext cx="5612130" cy="1084580"/>
+                    </a:xfrm>
+                    <a:prstGeom prst="rect">
+                      <a:avLst/>
+                    </a:prstGeom>
+                  </pic:spPr>
+                </pic:pic>
+              </a:graphicData>
+            </a:graphic>
+          </wp:inline>
+        </w:drawing>
+      </w:r>
+    </w:p>
+    <w:p>
+      <w:pPr>
+        <w:rPr>
+          <w:rFonts w:ascii="Arial" w:hAnsi="Arial" w:cs="Arial"/>
+          <w:b/>
+          <w:bCs/>
+          <w:sz w:val="24"/>
+          <w:szCs w:val="24"/>
+        </w:rPr>
+      </w:pPr>
+    </w:p>
+    <w:p>
+      <w:pPr>
+        <w:rPr>
+          <w:rFonts w:ascii="Arial" w:hAnsi="Arial" w:cs="Arial"/>
+          <w:b/>
+          <w:bCs/>
+          <w:sz w:val="24"/>
+          <w:szCs w:val="24"/>
+        </w:rPr>
+      </w:pPr>
+      <w:r>
+        <w:rPr>
+          <w:rFonts w:ascii="Arial" w:hAnsi="Arial" w:cs="Arial"/>
+          <w:b/>
+          <w:bCs/>
+          <w:sz w:val="24"/>
+          <w:szCs w:val="24"/>
+        </w:rPr>
+        <w:t>CONCLUSIONES</w:t>
+      </w:r>
+    </w:p>
+    <w:p>
+      <w:pPr>
+        <w:rPr>
+          <w:rFonts w:ascii="Arial" w:hAnsi="Arial" w:cs="Arial"/>
+          <w:sz w:val="24"/>
+          <w:szCs w:val="24"/>
+        </w:rPr>
+      </w:pPr>
+      <w:r>
+        <w:rPr>
+          <w:rFonts w:ascii="Arial" w:hAnsi="Arial" w:cs="Arial"/>
+          <w:sz w:val="24"/>
+          <w:szCs w:val="24"/>
+        </w:rPr>
+        <w:t>En los tres experimentos, las consultas A, B y C mostraron un comportamiento similar sin importar la cantidad de entradas que tuvieran las tablas, siendo las tendencias las siguientes:</w:t>
+      </w:r>
+    </w:p>
+    <w:p>
+      <w:pPr>
+        <w:pStyle w:val="Prrafodelista"/>
+        <w:numPr>
+          <w:ilvl w:val="0"/>
+          <w:numId w:val="1"/>
+        </w:numPr>
+        <w:rPr>
+          <w:rFonts w:ascii="Arial" w:hAnsi="Arial" w:cs="Arial"/>
+          <w:sz w:val="24"/>
+          <w:szCs w:val="24"/>
+        </w:rPr>
+      </w:pPr>
+      <w:r>
+        <w:rPr>
+          <w:rFonts w:ascii="Arial" w:hAnsi="Arial" w:cs="Arial"/>
+          <w:sz w:val="24"/>
+          <w:szCs w:val="24"/>
+        </w:rPr>
+        <w:t>Consulta A: Tiende a mantener un rendimiento constante, el cual no es el óptimo, pero tampoco es el más ineficiente</w:t>
+      </w:r>
+    </w:p>
+    <w:p>
+      <w:pPr>
+        <w:pStyle w:val="Prrafodelista"/>
+        <w:numPr>
+          <w:ilvl w:val="0"/>
+          <w:numId w:val="1"/>
+        </w:numPr>
+        <w:rPr>
+          <w:rFonts w:ascii="Arial" w:hAnsi="Arial" w:cs="Arial"/>
+          <w:sz w:val="24"/>
+          <w:szCs w:val="24"/>
+        </w:rPr>
+      </w:pPr>
+      <w:r>
+        <w:rPr>
+          <w:rFonts w:ascii="Arial" w:hAnsi="Arial" w:cs="Arial"/>
+          <w:sz w:val="24"/>
+          <w:szCs w:val="24"/>
+        </w:rPr>
+        <w:t>Consulta B: Fue la consulta más lenta en la mayoría de los casos, mostrando que la creación del índice pudo no ayudar mucho en estos experimentos en específico</w:t>
+      </w:r>
+    </w:p>
+    <w:p>
+      <w:pPr>
+        <w:pStyle w:val="Prrafodelista"/>
+        <w:numPr>
+          <w:ilvl w:val="0"/>
+          <w:numId w:val="1"/>
+        </w:numPr>
+        <w:rPr>
+          <w:rFonts w:ascii="Arial" w:hAnsi="Arial" w:cs="Arial"/>
+          <w:sz w:val="24"/>
+          <w:szCs w:val="24"/>
+        </w:rPr>
+      </w:pPr>
+      <w:r>
+        <w:rPr>
+          <w:rFonts w:ascii="Arial" w:hAnsi="Arial" w:cs="Arial"/>
+          <w:sz w:val="24"/>
+          <w:szCs w:val="24"/>
+        </w:rPr>
+        <w:t>Consulta C: Fue la consulta más eficiente en la mayoría de los casos, obteniendo un resultado más rápido pero similar a la consulta A, y, principalmente, es la alternativa que permite llenar de datos más rápidamente a ambas tablas, siendo la alternativa que más beneficio brinda entre las demás</w:t>
+      </w:r>
     </w:p>
     <w:sectPr>
       <w:pgSz w:w="12240" w:h="15840"/>
@@ -1688,6 +4429,127 @@
     </w:sectPr>
   </w:body>
 </w:document>
+</file>
+
+<file path=word/numbering.xml><?xml version="1.0" encoding="utf-8"?>
+<w:numbering xmlns:wpc="http://schemas.microsoft.com/office/word/2010/wordprocessingCanvas" xmlns:cx="http://schemas.microsoft.com/office/drawing/2014/chartex" xmlns:cx1="http://schemas.microsoft.com/office/drawing/2015/9/8/chartex" xmlns:cx2="http://schemas.microsoft.com/office/drawing/2015/10/21/chartex" xmlns:cx3="http://schemas.microsoft.com/office/drawing/2016/5/9/chartex" xmlns:cx4="http://schemas.microsoft.com/office/drawing/2016/5/10/chartex" xmlns:cx5="http://schemas.microsoft.com/office/drawing/2016/5/11/chartex" xmlns:cx6="http://schemas.microsoft.com/office/drawing/2016/5/12/chartex" xmlns:cx7="http://schemas.microsoft.com/office/drawing/2016/5/13/chartex" xmlns:cx8="http://schemas.microsoft.com/office/drawing/2016/5/14/chartex" xmlns:mc="http://schemas.openxmlformats.org/markup-compatibility/2006" xmlns:aink="http://schemas.microsoft.com/office/drawing/2016/ink" xmlns:am3d="http://schemas.microsoft.com/office/drawing/2017/model3d" xmlns:o="urn:schemas-microsoft-com:office:office" xmlns:oel="http://schemas.microsoft.com/office/2019/extlst" xmlns:r="http://schemas.openxmlformats.org/officeDocument/2006/relationships" xmlns:m="http://schemas.openxmlformats.org/officeDocument/2006/math" xmlns:v="urn:schemas-microsoft-com:vml" xmlns:wp14="http://schemas.microsoft.com/office/word/2010/wordprocessingDrawing" xmlns:wp="http://schemas.openxmlformats.org/drawingml/2006/wordprocessingDrawing" xmlns:w10="urn:schemas-microsoft-com:office:word" xmlns:w="http://schemas.openxmlformats.org/wordprocessingml/2006/main" xmlns:w14="http://schemas.microsoft.com/office/word/2010/wordml" xmlns:w15="http://schemas.microsoft.com/office/word/2012/wordml" xmlns:w16cex="http://schemas.microsoft.com/office/word/2018/wordml/cex" xmlns:w16cid="http://schemas.microsoft.com/office/word/2016/wordml/cid" xmlns:w16="http://schemas.microsoft.com/office/word/2018/wordml" xmlns:w16sdtdh="http://schemas.microsoft.com/office/word/2020/wordml/sdtdatahash" xmlns:w16se="http://schemas.microsoft.com/office/word/2015/wordml/symex" xmlns:wpg="http://schemas.microsoft.com/office/word/2010/wordprocessingGroup" xmlns:wpi="http://schemas.microsoft.com/office/word/2010/wordprocessingInk" xmlns:wne="http://schemas.microsoft.com/office/word/2006/wordml" xmlns:wps="http://schemas.microsoft.com/office/word/2010/wordprocessingShape" mc:Ignorable="w14 w15 w16se w16cid w16 w16cex w16sdtdh wp14">
+  <w:abstractNum w:abstractNumId="0" w15:restartNumberingAfterBreak="0">
+    <w:nsid w:val="4D144F22"/>
+    <w:multiLevelType w:val="hybridMultilevel"/>
+    <w:tmpl w:val="115A086C"/>
+    <w:lvl w:ilvl="0" w:tplc="240A0001">
+      <w:start w:val="1"/>
+      <w:numFmt w:val="bullet"/>
+      <w:lvlText w:val=""/>
+      <w:lvlJc w:val="left"/>
+      <w:pPr>
+        <w:ind w:left="720" w:hanging="360"/>
+      </w:pPr>
+      <w:rPr>
+        <w:rFonts w:ascii="Symbol" w:hAnsi="Symbol" w:hint="default"/>
+      </w:rPr>
+    </w:lvl>
+    <w:lvl w:ilvl="1" w:tplc="240A0003" w:tentative="1">
+      <w:start w:val="1"/>
+      <w:numFmt w:val="bullet"/>
+      <w:lvlText w:val="o"/>
+      <w:lvlJc w:val="left"/>
+      <w:pPr>
+        <w:ind w:left="1440" w:hanging="360"/>
+      </w:pPr>
+      <w:rPr>
+        <w:rFonts w:ascii="Courier New" w:hAnsi="Courier New" w:cs="Courier New" w:hint="default"/>
+      </w:rPr>
+    </w:lvl>
+    <w:lvl w:ilvl="2" w:tplc="240A0005" w:tentative="1">
+      <w:start w:val="1"/>
+      <w:numFmt w:val="bullet"/>
+      <w:lvlText w:val=""/>
+      <w:lvlJc w:val="left"/>
+      <w:pPr>
+        <w:ind w:left="2160" w:hanging="360"/>
+      </w:pPr>
+      <w:rPr>
+        <w:rFonts w:ascii="Wingdings" w:hAnsi="Wingdings" w:hint="default"/>
+      </w:rPr>
+    </w:lvl>
+    <w:lvl w:ilvl="3" w:tplc="240A0001" w:tentative="1">
+      <w:start w:val="1"/>
+      <w:numFmt w:val="bullet"/>
+      <w:lvlText w:val=""/>
+      <w:lvlJc w:val="left"/>
+      <w:pPr>
+        <w:ind w:left="2880" w:hanging="360"/>
+      </w:pPr>
+      <w:rPr>
+        <w:rFonts w:ascii="Symbol" w:hAnsi="Symbol" w:hint="default"/>
+      </w:rPr>
+    </w:lvl>
+    <w:lvl w:ilvl="4" w:tplc="240A0003" w:tentative="1">
+      <w:start w:val="1"/>
+      <w:numFmt w:val="bullet"/>
+      <w:lvlText w:val="o"/>
+      <w:lvlJc w:val="left"/>
+      <w:pPr>
+        <w:ind w:left="3600" w:hanging="360"/>
+      </w:pPr>
+      <w:rPr>
+        <w:rFonts w:ascii="Courier New" w:hAnsi="Courier New" w:cs="Courier New" w:hint="default"/>
+      </w:rPr>
+    </w:lvl>
+    <w:lvl w:ilvl="5" w:tplc="240A0005" w:tentative="1">
+      <w:start w:val="1"/>
+      <w:numFmt w:val="bullet"/>
+      <w:lvlText w:val=""/>
+      <w:lvlJc w:val="left"/>
+      <w:pPr>
+        <w:ind w:left="4320" w:hanging="360"/>
+      </w:pPr>
+      <w:rPr>
+        <w:rFonts w:ascii="Wingdings" w:hAnsi="Wingdings" w:hint="default"/>
+      </w:rPr>
+    </w:lvl>
+    <w:lvl w:ilvl="6" w:tplc="240A0001" w:tentative="1">
+      <w:start w:val="1"/>
+      <w:numFmt w:val="bullet"/>
+      <w:lvlText w:val=""/>
+      <w:lvlJc w:val="left"/>
+      <w:pPr>
+        <w:ind w:left="5040" w:hanging="360"/>
+      </w:pPr>
+      <w:rPr>
+        <w:rFonts w:ascii="Symbol" w:hAnsi="Symbol" w:hint="default"/>
+      </w:rPr>
+    </w:lvl>
+    <w:lvl w:ilvl="7" w:tplc="240A0003" w:tentative="1">
+      <w:start w:val="1"/>
+      <w:numFmt w:val="bullet"/>
+      <w:lvlText w:val="o"/>
+      <w:lvlJc w:val="left"/>
+      <w:pPr>
+        <w:ind w:left="5760" w:hanging="360"/>
+      </w:pPr>
+      <w:rPr>
+        <w:rFonts w:ascii="Courier New" w:hAnsi="Courier New" w:cs="Courier New" w:hint="default"/>
+      </w:rPr>
+    </w:lvl>
+    <w:lvl w:ilvl="8" w:tplc="240A0005" w:tentative="1">
+      <w:start w:val="1"/>
+      <w:numFmt w:val="bullet"/>
+      <w:lvlText w:val=""/>
+      <w:lvlJc w:val="left"/>
+      <w:pPr>
+        <w:ind w:left="6480" w:hanging="360"/>
+      </w:pPr>
+      <w:rPr>
+        <w:rFonts w:ascii="Wingdings" w:hAnsi="Wingdings" w:hint="default"/>
+      </w:rPr>
+    </w:lvl>
+  </w:abstractNum>
+  <w:num w:numId="1" w16cid:durableId="2141603609">
+    <w:abstractNumId w:val="0"/>
+  </w:num>
+</w:numbering>
 </file>
 
 <file path=word/styles.xml><?xml version="1.0" encoding="utf-8"?>
@@ -2088,7 +4950,7 @@
   <w:style w:type="paragraph" w:default="1" w:styleId="Normal">
     <w:name w:val="Normal"/>
     <w:qFormat/>
-    <w:rsid w:val="003E5E28"/>
+    <w:rsid w:val="001443C3"/>
   </w:style>
   <w:style w:type="character" w:default="1" w:styleId="Fuentedeprrafopredeter">
     <w:name w:val="Default Paragraph Font"/>
@@ -2162,6 +5024,17 @@
       <w:sz w:val="20"/>
       <w:szCs w:val="20"/>
     </w:rPr>
+  </w:style>
+  <w:style w:type="paragraph" w:styleId="Prrafodelista">
+    <w:name w:val="List Paragraph"/>
+    <w:basedOn w:val="Normal"/>
+    <w:uiPriority w:val="34"/>
+    <w:qFormat/>
+    <w:rsid w:val="00AA16B9"/>
+    <w:pPr>
+      <w:ind w:left="720"/>
+      <w:contextualSpacing/>
+    </w:pPr>
   </w:style>
 </w:styles>
 </file>

</xml_diff>